<commit_message>
correção no resumo de cirurgia
</commit_message>
<xml_diff>
--- a/EMERGÊNCIA CIRURGICA/A1M3-Abdomem Agudo.docx
+++ b/EMERGÊNCIA CIRURGICA/A1M3-Abdomem Agudo.docx
@@ -53,7 +53,15 @@
         </w:rPr>
       </w:pPr>
       <w:r>
-        <w:t>Como toda boa anamnese, a investigação para abdomem agudo consistem em uma boa anamnese, a começar da identificação do paciente, e investigação de sinais e sintomas. Sintomas como, parada de alimentação, de fezes e flatos, podem ser indicativos de problemas no TGI.</w:t>
+        <w:t xml:space="preserve">Como toda boa anamnese, a investigação para </w:t>
+      </w:r>
+      <w:proofErr w:type="spellStart"/>
+      <w:r>
+        <w:t>abdomem</w:t>
+      </w:r>
+      <w:proofErr w:type="spellEnd"/>
+      <w:r>
+        <w:t xml:space="preserve"> agudo consistem em uma boa anamnese, a começar da identificação do paciente, e investigação de sinais e sintomas. Sintomas como, parada de alimentação, de fezes e flatos, podem ser indicativos de problemas no TGI.</w:t>
       </w:r>
       <w:r>
         <w:t xml:space="preserve"> Além de sintomas inespecíficos, há também sintomas mais </w:t>
@@ -116,17 +124,14 @@
       </w:pPr>
     </w:p>
     <w:p>
+      <w:r>
+        <w:t>Como a bexiga fica dentro do abdome, faz-se necessário pedir um EAS, para analisar a integridade da mesma.</w:t>
+      </w:r>
+    </w:p>
+    <w:p>
       <w:pPr>
         <w:ind w:firstLine="0"/>
       </w:pPr>
-      <w:r>
-        <w:t>Como a bexiga fica dentro do abdome, faz-se necessário pedir um EAS, para analisar a integridade da mesma.</w:t>
-      </w:r>
-    </w:p>
-    <w:p>
-      <w:pPr>
-        <w:ind w:firstLine="0"/>
-      </w:pPr>
     </w:p>
     <w:p>
       <w:pPr>
@@ -137,9 +142,6 @@
       </w:r>
     </w:p>
     <w:p>
-      <w:pPr>
-        <w:pStyle w:val="NormalWeb"/>
-      </w:pPr>
       <w:r>
         <w:t xml:space="preserve">O intestino primitivo é dividido em </w:t>
       </w:r>
@@ -160,6 +162,9 @@
         <w:jc w:val="center"/>
       </w:pPr>
       <w:r>
+        <w:rPr>
+          <w:noProof/>
+        </w:rPr>
         <w:drawing>
           <wp:inline distT="0" distB="0" distL="0" distR="0" wp14:anchorId="6D5D6CAF" wp14:editId="341F54BC">
             <wp:extent cx="4010025" cy="1295400"/>
@@ -206,27 +211,21 @@
       </w:r>
     </w:p>
     <w:p>
-      <w:pPr>
-        <w:pStyle w:val="NormalWeb"/>
-      </w:pPr>
       <w:r>
         <w:t>É uma dor que é transmitida pelas fibras aferentes do SNA, fibras essas que são localizadas na parede de vísceras ocas e capsula de órgãos.</w:t>
       </w:r>
     </w:p>
     <w:p>
-      <w:pPr>
-        <w:pStyle w:val="NormalWeb"/>
-      </w:pPr>
       <w:r>
         <w:t>Dor à tensão da parede da víscera:</w:t>
       </w:r>
     </w:p>
     <w:p>
       <w:pPr>
-        <w:pStyle w:val="NormalWeb"/>
+        <w:pStyle w:val="PargrafodaLista"/>
         <w:numPr>
           <w:ilvl w:val="0"/>
-          <w:numId w:val="2"/>
+          <w:numId w:val="21"/>
         </w:numPr>
       </w:pPr>
       <w:r>
@@ -235,10 +234,10 @@
     </w:p>
     <w:p>
       <w:pPr>
-        <w:pStyle w:val="NormalWeb"/>
+        <w:pStyle w:val="PargrafodaLista"/>
         <w:numPr>
           <w:ilvl w:val="0"/>
-          <w:numId w:val="2"/>
+          <w:numId w:val="21"/>
         </w:numPr>
       </w:pPr>
       <w:r>
@@ -247,10 +246,10 @@
     </w:p>
     <w:p>
       <w:pPr>
-        <w:pStyle w:val="NormalWeb"/>
+        <w:pStyle w:val="PargrafodaLista"/>
         <w:numPr>
           <w:ilvl w:val="0"/>
-          <w:numId w:val="2"/>
+          <w:numId w:val="21"/>
         </w:numPr>
       </w:pPr>
       <w:r>
@@ -259,132 +258,143 @@
     </w:p>
     <w:p>
       <w:pPr>
-        <w:pStyle w:val="NormalWeb"/>
+        <w:pStyle w:val="PargrafodaLista"/>
         <w:numPr>
           <w:ilvl w:val="0"/>
-          <w:numId w:val="2"/>
-        </w:numPr>
-      </w:pPr>
-      <w:r>
-        <w:t>Contração exarcebada</w:t>
-      </w:r>
-    </w:p>
-    <w:p>
-      <w:pPr>
-        <w:pStyle w:val="NormalWeb"/>
-      </w:pPr>
+          <w:numId w:val="21"/>
+        </w:numPr>
+      </w:pPr>
+      <w:r>
+        <w:t xml:space="preserve">Contração </w:t>
+      </w:r>
+      <w:proofErr w:type="spellStart"/>
+      <w:r>
+        <w:t>exarcebada</w:t>
+      </w:r>
+      <w:proofErr w:type="spellEnd"/>
+    </w:p>
+    <w:p>
+      <w:r>
+        <w:t xml:space="preserve">As características desse tipo de dor são: </w:t>
+      </w:r>
+    </w:p>
+    <w:p>
+      <w:pPr>
+        <w:pStyle w:val="PargrafodaLista"/>
+        <w:numPr>
+          <w:ilvl w:val="0"/>
+          <w:numId w:val="22"/>
+        </w:numPr>
+      </w:pPr>
+      <w:r>
+        <w:t>Profunda</w:t>
+      </w:r>
+    </w:p>
+    <w:p>
+      <w:pPr>
+        <w:pStyle w:val="PargrafodaLista"/>
+        <w:numPr>
+          <w:ilvl w:val="0"/>
+          <w:numId w:val="22"/>
+        </w:numPr>
+      </w:pPr>
+      <w:r>
+        <w:t>Mal localizada</w:t>
+      </w:r>
+    </w:p>
+    <w:p>
+      <w:pPr>
+        <w:pStyle w:val="PargrafodaLista"/>
+        <w:numPr>
+          <w:ilvl w:val="0"/>
+          <w:numId w:val="22"/>
+        </w:numPr>
+      </w:pPr>
+      <w:proofErr w:type="spellStart"/>
       <w:r>
         <w:lastRenderedPageBreak/>
-        <w:t xml:space="preserve">As características desse tipo de dor são: </w:t>
-      </w:r>
-    </w:p>
-    <w:p>
-      <w:pPr>
-        <w:pStyle w:val="NormalWeb"/>
+        <w:t>Inicio</w:t>
+      </w:r>
+      <w:proofErr w:type="spellEnd"/>
+      <w:r>
+        <w:t xml:space="preserve"> Gradual </w:t>
+      </w:r>
+    </w:p>
+    <w:p>
+      <w:pPr>
+        <w:pStyle w:val="PargrafodaLista"/>
         <w:numPr>
           <w:ilvl w:val="0"/>
-          <w:numId w:val="3"/>
-        </w:numPr>
-      </w:pPr>
-      <w:r>
-        <w:t>Profunda</w:t>
-      </w:r>
-    </w:p>
-    <w:p>
-      <w:pPr>
-        <w:pStyle w:val="NormalWeb"/>
+          <w:numId w:val="22"/>
+        </w:numPr>
+      </w:pPr>
+      <w:r>
+        <w:t>Longa duração</w:t>
+      </w:r>
+    </w:p>
+    <w:p>
+      <w:pPr>
+        <w:pStyle w:val="Ttulo3"/>
+      </w:pPr>
+      <w:r>
+        <w:t xml:space="preserve">DOR PARIETAL/VISCEROPARIETAL OU SOMÁTICA </w:t>
+      </w:r>
+    </w:p>
+    <w:p>
+      <w:r>
+        <w:t xml:space="preserve">Dor causada devido ação de receptores de nervos somáticos no peritônio parietal e raiz do </w:t>
+      </w:r>
+      <w:proofErr w:type="spellStart"/>
+      <w:r>
+        <w:t>meso</w:t>
+      </w:r>
+      <w:proofErr w:type="spellEnd"/>
+      <w:r>
+        <w:t xml:space="preserve">. </w:t>
+      </w:r>
+    </w:p>
+    <w:p>
+      <w:pPr>
+        <w:pStyle w:val="PargrafodaLista"/>
         <w:numPr>
           <w:ilvl w:val="0"/>
-          <w:numId w:val="3"/>
-        </w:numPr>
-      </w:pPr>
-      <w:r>
-        <w:t>Mal localizada</w:t>
-      </w:r>
-    </w:p>
-    <w:p>
-      <w:pPr>
-        <w:pStyle w:val="NormalWeb"/>
+          <w:numId w:val="23"/>
+        </w:numPr>
+      </w:pPr>
+      <w:r>
+        <w:t xml:space="preserve">Distribuição cutânea unilateral </w:t>
+      </w:r>
+    </w:p>
+    <w:p>
+      <w:pPr>
+        <w:pStyle w:val="PargrafodaLista"/>
         <w:numPr>
           <w:ilvl w:val="0"/>
-          <w:numId w:val="3"/>
-        </w:numPr>
-      </w:pPr>
-      <w:r>
-        <w:t xml:space="preserve">Inicio Gradual </w:t>
-      </w:r>
-    </w:p>
-    <w:p>
-      <w:pPr>
-        <w:pStyle w:val="NormalWeb"/>
+          <w:numId w:val="23"/>
+        </w:numPr>
+      </w:pPr>
+      <w:r>
+        <w:t>Inervação peritônio: T6-L1</w:t>
+      </w:r>
+    </w:p>
+    <w:p>
+      <w:pPr>
+        <w:pStyle w:val="PargrafodaLista"/>
         <w:numPr>
           <w:ilvl w:val="0"/>
-          <w:numId w:val="3"/>
-        </w:numPr>
-      </w:pPr>
-      <w:r>
-        <w:t>Longa duração</w:t>
-      </w:r>
-    </w:p>
-    <w:p>
-      <w:pPr>
-        <w:pStyle w:val="Ttulo3"/>
-      </w:pPr>
-      <w:r>
-        <w:t xml:space="preserve">DOR PARIETAL/VISCEROPARIETAL OU SOMÁTICA </w:t>
-      </w:r>
-    </w:p>
-    <w:p>
-      <w:pPr>
-        <w:pStyle w:val="NormalWeb"/>
-        <w:jc w:val="both"/>
-      </w:pPr>
-      <w:r>
-        <w:t xml:space="preserve">Dor causada devido ação de receptores de nervos somáticos no peritônio parietal e raiz do meso. </w:t>
-      </w:r>
-    </w:p>
-    <w:p>
-      <w:pPr>
-        <w:pStyle w:val="NormalWeb"/>
+          <w:numId w:val="23"/>
+        </w:numPr>
+      </w:pPr>
+      <w:r>
+        <w:t>Edema</w:t>
+      </w:r>
+    </w:p>
+    <w:p>
+      <w:pPr>
+        <w:pStyle w:val="PargrafodaLista"/>
         <w:numPr>
           <w:ilvl w:val="0"/>
-          <w:numId w:val="4"/>
-        </w:numPr>
-      </w:pPr>
-      <w:r>
-        <w:t xml:space="preserve">Distribuição cutânea unilateral </w:t>
-      </w:r>
-    </w:p>
-    <w:p>
-      <w:pPr>
-        <w:pStyle w:val="NormalWeb"/>
-        <w:numPr>
-          <w:ilvl w:val="0"/>
-          <w:numId w:val="4"/>
-        </w:numPr>
-      </w:pPr>
-      <w:r>
-        <w:t>Inervação peritônio: T6-L1</w:t>
-      </w:r>
-    </w:p>
-    <w:p>
-      <w:pPr>
-        <w:pStyle w:val="NormalWeb"/>
-        <w:numPr>
-          <w:ilvl w:val="0"/>
-          <w:numId w:val="4"/>
-        </w:numPr>
-      </w:pPr>
-      <w:r>
-        <w:t>Edema</w:t>
-      </w:r>
-    </w:p>
-    <w:p>
-      <w:pPr>
-        <w:pStyle w:val="NormalWeb"/>
-        <w:numPr>
-          <w:ilvl w:val="0"/>
-          <w:numId w:val="4"/>
+          <w:numId w:val="23"/>
         </w:numPr>
       </w:pPr>
       <w:r>
@@ -393,8 +403,6 @@
     </w:p>
     <w:p>
       <w:pPr>
-        <w:pStyle w:val="NormalWeb"/>
-        <w:jc w:val="both"/>
         <w:rPr>
           <w:b/>
           <w:bCs/>
@@ -423,10 +431,6 @@
       </w:r>
     </w:p>
     <w:p>
-      <w:pPr>
-        <w:pStyle w:val="NormalWeb"/>
-        <w:jc w:val="both"/>
-      </w:pPr>
       <w:r>
         <w:t>Quando a dor é localizado, provavelmente é de origem inflamatória. Quando difusa, há o “</w:t>
       </w:r>
@@ -441,10 +445,6 @@
       </w:r>
     </w:p>
     <w:p>
-      <w:pPr>
-        <w:pStyle w:val="NormalWeb"/>
-        <w:jc w:val="both"/>
-      </w:pPr>
       <w:r>
         <w:t xml:space="preserve">A dor pode ser referida e posteriormente deslocada. </w:t>
       </w:r>
@@ -455,6 +455,9 @@
         <w:jc w:val="center"/>
       </w:pPr>
       <w:r>
+        <w:rPr>
+          <w:noProof/>
+        </w:rPr>
         <w:drawing>
           <wp:inline distT="0" distB="0" distL="0" distR="0" wp14:anchorId="4B4330CE" wp14:editId="6BB4259A">
             <wp:extent cx="3133725" cy="2305050"/>
@@ -497,7 +500,9 @@
         <w:pStyle w:val="NormalWeb"/>
       </w:pPr>
       <w:r>
-        <w:lastRenderedPageBreak/>
+        <w:rPr>
+          <w:noProof/>
+        </w:rPr>
         <w:drawing>
           <wp:inline distT="0" distB="0" distL="0" distR="0" wp14:anchorId="35FCDF6F" wp14:editId="0FB52B00">
             <wp:extent cx="5400040" cy="2389505"/>
@@ -544,9 +549,6 @@
       </w:r>
     </w:p>
     <w:p>
-      <w:pPr>
-        <w:pStyle w:val="NormalWeb"/>
-      </w:pPr>
       <w:r>
         <w:rPr>
           <w:b/>
@@ -559,9 +561,6 @@
       </w:r>
     </w:p>
     <w:p>
-      <w:pPr>
-        <w:pStyle w:val="NormalWeb"/>
-      </w:pPr>
       <w:r>
         <w:rPr>
           <w:b/>
@@ -574,9 +573,6 @@
       </w:r>
     </w:p>
     <w:p>
-      <w:pPr>
-        <w:pStyle w:val="NormalWeb"/>
-      </w:pPr>
       <w:r>
         <w:rPr>
           <w:b/>
@@ -593,6 +589,7 @@
         <w:pStyle w:val="Ttulo2"/>
       </w:pPr>
       <w:r>
+        <w:lastRenderedPageBreak/>
         <w:t xml:space="preserve">DIAGNÓSTICO DIFERENCIAL DE DOR ABDOMINAL </w:t>
       </w:r>
     </w:p>
@@ -606,10 +603,10 @@
     </w:p>
     <w:p>
       <w:pPr>
-        <w:pStyle w:val="NormalWeb"/>
+        <w:pStyle w:val="PargrafodaLista"/>
         <w:numPr>
           <w:ilvl w:val="0"/>
-          <w:numId w:val="5"/>
+          <w:numId w:val="24"/>
         </w:numPr>
       </w:pPr>
       <w:r>
@@ -618,10 +615,10 @@
     </w:p>
     <w:p>
       <w:pPr>
-        <w:pStyle w:val="NormalWeb"/>
+        <w:pStyle w:val="PargrafodaLista"/>
         <w:numPr>
           <w:ilvl w:val="0"/>
-          <w:numId w:val="5"/>
+          <w:numId w:val="24"/>
         </w:numPr>
       </w:pPr>
       <w:r>
@@ -630,10 +627,10 @@
     </w:p>
     <w:p>
       <w:pPr>
-        <w:pStyle w:val="NormalWeb"/>
+        <w:pStyle w:val="PargrafodaLista"/>
         <w:numPr>
           <w:ilvl w:val="0"/>
-          <w:numId w:val="5"/>
+          <w:numId w:val="24"/>
         </w:numPr>
       </w:pPr>
       <w:r>
@@ -642,10 +639,10 @@
     </w:p>
     <w:p>
       <w:pPr>
-        <w:pStyle w:val="NormalWeb"/>
+        <w:pStyle w:val="PargrafodaLista"/>
         <w:numPr>
           <w:ilvl w:val="0"/>
-          <w:numId w:val="5"/>
+          <w:numId w:val="24"/>
         </w:numPr>
       </w:pPr>
       <w:r>
@@ -654,10 +651,10 @@
     </w:p>
     <w:p>
       <w:pPr>
-        <w:pStyle w:val="NormalWeb"/>
+        <w:pStyle w:val="PargrafodaLista"/>
         <w:numPr>
           <w:ilvl w:val="0"/>
-          <w:numId w:val="5"/>
+          <w:numId w:val="24"/>
         </w:numPr>
       </w:pPr>
       <w:r>
@@ -666,10 +663,10 @@
     </w:p>
     <w:p>
       <w:pPr>
-        <w:pStyle w:val="NormalWeb"/>
+        <w:pStyle w:val="PargrafodaLista"/>
         <w:numPr>
           <w:ilvl w:val="0"/>
-          <w:numId w:val="5"/>
+          <w:numId w:val="24"/>
         </w:numPr>
       </w:pPr>
       <w:r>
@@ -678,10 +675,10 @@
     </w:p>
     <w:p>
       <w:pPr>
-        <w:pStyle w:val="NormalWeb"/>
+        <w:pStyle w:val="PargrafodaLista"/>
         <w:numPr>
           <w:ilvl w:val="0"/>
-          <w:numId w:val="5"/>
+          <w:numId w:val="24"/>
         </w:numPr>
       </w:pPr>
       <w:r>
@@ -690,10 +687,10 @@
     </w:p>
     <w:p>
       <w:pPr>
-        <w:pStyle w:val="NormalWeb"/>
+        <w:pStyle w:val="PargrafodaLista"/>
         <w:numPr>
           <w:ilvl w:val="0"/>
-          <w:numId w:val="5"/>
+          <w:numId w:val="24"/>
         </w:numPr>
       </w:pPr>
       <w:r>
@@ -702,10 +699,10 @@
     </w:p>
     <w:p>
       <w:pPr>
-        <w:pStyle w:val="NormalWeb"/>
+        <w:pStyle w:val="PargrafodaLista"/>
         <w:numPr>
           <w:ilvl w:val="0"/>
-          <w:numId w:val="5"/>
+          <w:numId w:val="24"/>
         </w:numPr>
       </w:pPr>
       <w:r>
@@ -748,7 +745,7 @@
         <w:pStyle w:val="PargrafodaLista"/>
         <w:numPr>
           <w:ilvl w:val="0"/>
-          <w:numId w:val="6"/>
+          <w:numId w:val="25"/>
         </w:numPr>
       </w:pPr>
       <w:r>
@@ -760,7 +757,7 @@
         <w:pStyle w:val="PargrafodaLista"/>
         <w:numPr>
           <w:ilvl w:val="0"/>
-          <w:numId w:val="6"/>
+          <w:numId w:val="25"/>
         </w:numPr>
       </w:pPr>
       <w:r>
@@ -772,7 +769,7 @@
         <w:pStyle w:val="PargrafodaLista"/>
         <w:numPr>
           <w:ilvl w:val="0"/>
-          <w:numId w:val="6"/>
+          <w:numId w:val="25"/>
         </w:numPr>
       </w:pPr>
       <w:r>
@@ -780,24 +777,32 @@
       </w:r>
     </w:p>
     <w:p>
-      <w:pPr>
-        <w:ind w:firstLine="0"/>
-      </w:pPr>
-      <w:r>
-        <w:t>A perda de eletrólitos pode desencadear uma alcalose metabólica hipoclorêmica/hipocalêmica.</w:t>
-      </w:r>
-    </w:p>
-    <w:p>
-      <w:pPr>
-        <w:ind w:firstLine="0"/>
-      </w:pPr>
-    </w:p>
+      <w:r>
+        <w:t xml:space="preserve">A perda de eletrólitos pode desencadear uma alcalose metabólica </w:t>
+      </w:r>
+      <w:proofErr w:type="spellStart"/>
+      <w:r>
+        <w:t>hipoclorêmica</w:t>
+      </w:r>
+      <w:proofErr w:type="spellEnd"/>
+      <w:r>
+        <w:t>/</w:t>
+      </w:r>
+      <w:proofErr w:type="spellStart"/>
+      <w:r>
+        <w:t>hipocalêmica</w:t>
+      </w:r>
+      <w:proofErr w:type="spellEnd"/>
+      <w:r>
+        <w:t>.</w:t>
+      </w:r>
+    </w:p>
+    <w:p/>
     <w:p>
       <w:pPr>
         <w:pStyle w:val="Ttulo3"/>
       </w:pPr>
       <w:r>
-        <w:lastRenderedPageBreak/>
         <w:t>Obstrução baixa</w:t>
       </w:r>
     </w:p>
@@ -833,7 +838,7 @@
         <w:pStyle w:val="PargrafodaLista"/>
         <w:numPr>
           <w:ilvl w:val="0"/>
-          <w:numId w:val="7"/>
+          <w:numId w:val="26"/>
         </w:numPr>
       </w:pPr>
       <w:r>
@@ -845,7 +850,7 @@
         <w:pStyle w:val="PargrafodaLista"/>
         <w:numPr>
           <w:ilvl w:val="0"/>
-          <w:numId w:val="7"/>
+          <w:numId w:val="26"/>
         </w:numPr>
       </w:pPr>
       <w:r>
@@ -857,7 +862,7 @@
         <w:pStyle w:val="PargrafodaLista"/>
         <w:numPr>
           <w:ilvl w:val="0"/>
-          <w:numId w:val="7"/>
+          <w:numId w:val="26"/>
         </w:numPr>
         <w:rPr>
           <w:b/>
@@ -875,8 +880,6 @@
     </w:p>
     <w:p>
       <w:pPr>
-        <w:pStyle w:val="PargrafodaLista"/>
-        <w:ind w:left="1429" w:firstLine="0"/>
         <w:rPr>
           <w:b/>
           <w:bCs/>
@@ -973,6 +976,11 @@
     </w:p>
     <w:p>
       <w:pPr>
+        <w:pStyle w:val="PargrafodaLista"/>
+        <w:numPr>
+          <w:ilvl w:val="0"/>
+          <w:numId w:val="27"/>
+        </w:numPr>
         <w:rPr>
           <w:color w:val="000000" w:themeColor="text1"/>
         </w:rPr>
@@ -994,6 +1002,11 @@
     </w:p>
     <w:p>
       <w:pPr>
+        <w:pStyle w:val="PargrafodaLista"/>
+        <w:numPr>
+          <w:ilvl w:val="0"/>
+          <w:numId w:val="27"/>
+        </w:numPr>
         <w:rPr>
           <w:color w:val="000000" w:themeColor="text1"/>
         </w:rPr>
@@ -1007,6 +1020,11 @@
     </w:p>
     <w:p>
       <w:pPr>
+        <w:pStyle w:val="PargrafodaLista"/>
+        <w:numPr>
+          <w:ilvl w:val="0"/>
+          <w:numId w:val="27"/>
+        </w:numPr>
         <w:rPr>
           <w:color w:val="000000" w:themeColor="text1"/>
         </w:rPr>
@@ -1020,6 +1038,11 @@
     </w:p>
     <w:p>
       <w:pPr>
+        <w:pStyle w:val="PargrafodaLista"/>
+        <w:numPr>
+          <w:ilvl w:val="0"/>
+          <w:numId w:val="27"/>
+        </w:numPr>
         <w:rPr>
           <w:color w:val="000000" w:themeColor="text1"/>
         </w:rPr>
@@ -1047,11 +1070,12 @@
       </w:r>
     </w:p>
     <w:p>
-      <w:pPr>
-        <w:pStyle w:val="NormalWeb"/>
-      </w:pPr>
-      <w:r>
-        <w:t>O exame físico do abdome, deve ser iniciado com uma inspeção e seguido de uma ausculta. A palpação e percussão de deixa para o final pois pode provocar alterações na motilidade gástrica além de atenuar a dor em casos de irritação peritoneal. A contratura do paciente da parede abdominal ao realizar o toque, é um forte indicativo de irritação peritoneal.</w:t>
+      <w:r>
+        <w:t xml:space="preserve">O exame físico do abdome, deve ser iniciado com uma inspeção e seguido de uma ausculta. A palpação e percussão de deixa para o final pois pode provocar alterações na motilidade gástrica além de atenuar a dor em casos de irritação peritoneal. A contratura </w:t>
+      </w:r>
+      <w:r>
+        <w:lastRenderedPageBreak/>
+        <w:t>do paciente da parede abdominal ao realizar o toque, é um forte indicativo de irritação peritoneal.</w:t>
       </w:r>
     </w:p>
     <w:p>
@@ -1086,9 +1110,11 @@
           <w:numId w:val="8"/>
         </w:numPr>
       </w:pPr>
+      <w:proofErr w:type="spellStart"/>
       <w:r>
         <w:t>Procto</w:t>
       </w:r>
+      <w:proofErr w:type="spellEnd"/>
     </w:p>
     <w:p>
       <w:pPr>
@@ -1110,8 +1136,13 @@
           <w:numId w:val="8"/>
         </w:numPr>
       </w:pPr>
-      <w:r>
-        <w:t xml:space="preserve">Palides </w:t>
+      <w:proofErr w:type="spellStart"/>
+      <w:r>
+        <w:t>Palides</w:t>
+      </w:r>
+      <w:proofErr w:type="spellEnd"/>
+      <w:r>
+        <w:t xml:space="preserve"> </w:t>
       </w:r>
     </w:p>
     <w:p>
@@ -1163,9 +1194,6 @@
       </w:r>
     </w:p>
     <w:p>
-      <w:pPr>
-        <w:pStyle w:val="NormalWeb"/>
-      </w:pPr>
       <w:r>
         <w:t>A s</w:t>
       </w:r>
@@ -1178,10 +1206,10 @@
     </w:p>
     <w:p>
       <w:pPr>
-        <w:pStyle w:val="NormalWeb"/>
+        <w:pStyle w:val="PargrafodaLista"/>
         <w:numPr>
           <w:ilvl w:val="0"/>
-          <w:numId w:val="9"/>
+          <w:numId w:val="29"/>
         </w:numPr>
       </w:pPr>
       <w:r>
@@ -1190,10 +1218,10 @@
     </w:p>
     <w:p>
       <w:pPr>
-        <w:pStyle w:val="NormalWeb"/>
+        <w:pStyle w:val="PargrafodaLista"/>
         <w:numPr>
           <w:ilvl w:val="0"/>
-          <w:numId w:val="9"/>
+          <w:numId w:val="29"/>
         </w:numPr>
       </w:pPr>
       <w:r>
@@ -1202,10 +1230,10 @@
     </w:p>
     <w:p>
       <w:pPr>
-        <w:pStyle w:val="NormalWeb"/>
+        <w:pStyle w:val="PargrafodaLista"/>
         <w:numPr>
           <w:ilvl w:val="0"/>
-          <w:numId w:val="9"/>
+          <w:numId w:val="29"/>
         </w:numPr>
       </w:pPr>
       <w:r>
@@ -1214,10 +1242,10 @@
     </w:p>
     <w:p>
       <w:pPr>
-        <w:pStyle w:val="NormalWeb"/>
+        <w:pStyle w:val="PargrafodaLista"/>
         <w:numPr>
           <w:ilvl w:val="0"/>
-          <w:numId w:val="9"/>
+          <w:numId w:val="29"/>
         </w:numPr>
       </w:pPr>
       <w:r>
@@ -1228,9 +1256,6 @@
       </w:r>
     </w:p>
     <w:p>
-      <w:pPr>
-        <w:pStyle w:val="NormalWeb"/>
-      </w:pPr>
       <w:r>
         <w:t xml:space="preserve">São sinais de </w:t>
       </w:r>
@@ -1242,13 +1267,7 @@
         <w:t xml:space="preserve">gravidade, </w:t>
       </w:r>
       <w:r>
-        <w:t xml:space="preserve">sinais de choque </w:t>
-      </w:r>
-      <w:r>
-        <w:t>séptico</w:t>
-      </w:r>
-      <w:r>
-        <w:t xml:space="preserve"> como hipovolemia. </w:t>
+        <w:t xml:space="preserve">sinais de choque séptico como hipovolemia. </w:t>
       </w:r>
     </w:p>
     <w:p>
@@ -1266,52 +1285,47 @@
         <w:pStyle w:val="Ttulo3"/>
       </w:pPr>
       <w:r>
-        <w:lastRenderedPageBreak/>
         <w:t>hernias</w:t>
       </w:r>
     </w:p>
     <w:p>
+      <w:r>
+        <w:t>Os tipos de hernias que acometem a região inguinal e crural são:</w:t>
+      </w:r>
+    </w:p>
+    <w:p>
+      <w:pPr>
+        <w:pStyle w:val="PargrafodaLista"/>
+        <w:numPr>
+          <w:ilvl w:val="0"/>
+          <w:numId w:val="30"/>
+        </w:numPr>
+      </w:pPr>
+      <w:r>
+        <w:t>Hernia encarcerada, que não é redutível a manipulação</w:t>
+      </w:r>
+    </w:p>
+    <w:p>
+      <w:pPr>
+        <w:pStyle w:val="PargrafodaLista"/>
+        <w:numPr>
+          <w:ilvl w:val="0"/>
+          <w:numId w:val="30"/>
+        </w:numPr>
+      </w:pPr>
+      <w:r>
+        <w:t>Hernia estrangulada, que é encarcerada e tem comprometimento vascular</w:t>
+      </w:r>
+    </w:p>
+    <w:p/>
+    <w:p>
       <w:pPr>
         <w:pStyle w:val="NormalWeb"/>
       </w:pPr>
       <w:r>
-        <w:t>Os tipos de hernias que acometem a região inguinal e crural são:</w:t>
-      </w:r>
-    </w:p>
-    <w:p>
-      <w:pPr>
-        <w:pStyle w:val="NormalWeb"/>
-        <w:numPr>
-          <w:ilvl w:val="0"/>
-          <w:numId w:val="10"/>
-        </w:numPr>
-      </w:pPr>
-      <w:r>
-        <w:t>Hernia encarcerada, que não é redutível a manipulação</w:t>
-      </w:r>
-    </w:p>
-    <w:p>
-      <w:pPr>
-        <w:pStyle w:val="NormalWeb"/>
-        <w:numPr>
-          <w:ilvl w:val="0"/>
-          <w:numId w:val="10"/>
-        </w:numPr>
-      </w:pPr>
-      <w:r>
-        <w:t>Hernia estrangulada, que é encarcerada e tem comprometimento vascular</w:t>
-      </w:r>
-    </w:p>
-    <w:p>
-      <w:pPr>
-        <w:pStyle w:val="NormalWeb"/>
-      </w:pPr>
-    </w:p>
-    <w:p>
-      <w:pPr>
-        <w:pStyle w:val="NormalWeb"/>
-      </w:pPr>
-      <w:r>
+        <w:rPr>
+          <w:noProof/>
+        </w:rPr>
         <w:drawing>
           <wp:inline distT="0" distB="0" distL="0" distR="0" wp14:anchorId="6323E5BB" wp14:editId="73312A2C">
             <wp:extent cx="4962525" cy="1695450"/>
@@ -1358,16 +1372,45 @@
       </w:r>
     </w:p>
     <w:p>
+      <w:pPr>
+        <w:pStyle w:val="PargrafodaLista"/>
+        <w:numPr>
+          <w:ilvl w:val="0"/>
+          <w:numId w:val="31"/>
+        </w:numPr>
+      </w:pPr>
       <w:r>
         <w:t>Sinal de Murphy: colecistite aguda.</w:t>
       </w:r>
     </w:p>
     <w:p>
-      <w:r>
-        <w:t>Sinal de Blumberg + McBurney: apendicite aguda</w:t>
-      </w:r>
-    </w:p>
-    <w:p>
+      <w:pPr>
+        <w:pStyle w:val="PargrafodaLista"/>
+        <w:numPr>
+          <w:ilvl w:val="0"/>
+          <w:numId w:val="31"/>
+        </w:numPr>
+      </w:pPr>
+      <w:r>
+        <w:t xml:space="preserve">Sinal de Blumberg + </w:t>
+      </w:r>
+      <w:proofErr w:type="spellStart"/>
+      <w:r>
+        <w:t>McBurney</w:t>
+      </w:r>
+      <w:proofErr w:type="spellEnd"/>
+      <w:r>
+        <w:t>: apendicite aguda</w:t>
+      </w:r>
+    </w:p>
+    <w:p>
+      <w:pPr>
+        <w:pStyle w:val="PargrafodaLista"/>
+        <w:numPr>
+          <w:ilvl w:val="0"/>
+          <w:numId w:val="31"/>
+        </w:numPr>
+      </w:pPr>
       <w:r>
         <w:t>Sinal de R</w:t>
       </w:r>
@@ -1376,38 +1419,112 @@
       </w:r>
     </w:p>
     <w:p>
+      <w:pPr>
+        <w:pStyle w:val="PargrafodaLista"/>
+        <w:numPr>
+          <w:ilvl w:val="0"/>
+          <w:numId w:val="31"/>
+        </w:numPr>
+      </w:pPr>
       <w:r>
         <w:t>Sinal de Ileopsoas: apendicite retrocecal</w:t>
       </w:r>
     </w:p>
     <w:p>
+      <w:pPr>
+        <w:pStyle w:val="PargrafodaLista"/>
+        <w:numPr>
+          <w:ilvl w:val="0"/>
+          <w:numId w:val="31"/>
+        </w:numPr>
+      </w:pPr>
       <w:r>
         <w:t>Sinal do Obturador: apendicite aguda pélvica</w:t>
       </w:r>
     </w:p>
     <w:p>
-      <w:r>
-        <w:t>Sinal de Lennander: abd agudo inflamatório/isquemia mesentérica</w:t>
-      </w:r>
-    </w:p>
-    <w:p>
+      <w:pPr>
+        <w:pStyle w:val="PargrafodaLista"/>
+        <w:numPr>
+          <w:ilvl w:val="0"/>
+          <w:numId w:val="31"/>
+        </w:numPr>
+      </w:pPr>
+      <w:r>
+        <w:t xml:space="preserve">Sinal de Lennander: </w:t>
+      </w:r>
+      <w:proofErr w:type="spellStart"/>
+      <w:r>
+        <w:t>abd</w:t>
+      </w:r>
+      <w:proofErr w:type="spellEnd"/>
+      <w:r>
+        <w:t xml:space="preserve"> agudo inflamatório/isquemia mesentérica</w:t>
+      </w:r>
+    </w:p>
+    <w:p>
+      <w:pPr>
+        <w:pStyle w:val="PargrafodaLista"/>
+        <w:numPr>
+          <w:ilvl w:val="0"/>
+          <w:numId w:val="31"/>
+        </w:numPr>
+      </w:pPr>
       <w:r>
         <w:t>Sinal de Jobert: pneumoperitônio</w:t>
       </w:r>
     </w:p>
     <w:p>
-      <w:r>
+      <w:pPr>
+        <w:pStyle w:val="PargrafodaLista"/>
+        <w:numPr>
+          <w:ilvl w:val="0"/>
+          <w:numId w:val="31"/>
+        </w:numPr>
+      </w:pPr>
+      <w:r>
+        <w:lastRenderedPageBreak/>
         <w:t>Sinal de Giordano: ITU</w:t>
       </w:r>
     </w:p>
     <w:p>
-      <w:r>
-        <w:t>Sinal de Kehr: ulcera péptica perfurada, rotura esplênica, colecistite aguda supurada, abcesso hepático com peritonite</w:t>
-      </w:r>
-    </w:p>
-    <w:p>
-      <w:r>
-        <w:t>Sinal de Cullen/Gray Turner: pancreatite aguda n</w:t>
+      <w:pPr>
+        <w:pStyle w:val="PargrafodaLista"/>
+        <w:numPr>
+          <w:ilvl w:val="0"/>
+          <w:numId w:val="31"/>
+        </w:numPr>
+      </w:pPr>
+      <w:r>
+        <w:t xml:space="preserve">Sinal de </w:t>
+      </w:r>
+      <w:proofErr w:type="spellStart"/>
+      <w:r>
+        <w:t>Kehr</w:t>
+      </w:r>
+      <w:proofErr w:type="spellEnd"/>
+      <w:r>
+        <w:t>: ulcera péptica perfurada, rotura esplênica, colecistite aguda supurada, abcesso hepático com peritonite</w:t>
+      </w:r>
+    </w:p>
+    <w:p>
+      <w:pPr>
+        <w:pStyle w:val="PargrafodaLista"/>
+        <w:numPr>
+          <w:ilvl w:val="0"/>
+          <w:numId w:val="31"/>
+        </w:numPr>
+      </w:pPr>
+      <w:r>
+        <w:t xml:space="preserve">Sinal de </w:t>
+      </w:r>
+      <w:proofErr w:type="spellStart"/>
+      <w:r>
+        <w:t>Cullen</w:t>
+      </w:r>
+      <w:proofErr w:type="spellEnd"/>
+      <w:r>
+        <w:t>/Gray Turner: pancreatite aguda n</w:t>
       </w:r>
       <w:r>
         <w:t>ecrotizante</w:t>
@@ -1415,58 +1532,67 @@
     </w:p>
     <w:p/>
     <w:p>
-      <w:pPr>
-        <w:ind w:firstLine="0"/>
-      </w:pPr>
       <w:r>
         <w:t>São os mais importantes saber:</w:t>
       </w:r>
     </w:p>
     <w:p>
       <w:pPr>
-        <w:pStyle w:val="NormalWeb"/>
+        <w:pStyle w:val="PargrafodaLista"/>
         <w:numPr>
           <w:ilvl w:val="0"/>
-          <w:numId w:val="11"/>
-        </w:numPr>
-      </w:pPr>
-      <w:r>
+          <w:numId w:val="32"/>
+        </w:numPr>
         <w:rPr>
           <w:b/>
           <w:bCs/>
         </w:rPr>
-        <w:t xml:space="preserve">Sinal de Grey Turner -&gt; pancreatite aguda. </w:t>
-      </w:r>
-    </w:p>
-    <w:p>
-      <w:pPr>
-        <w:pStyle w:val="NormalWeb"/>
-        <w:numPr>
-          <w:ilvl w:val="0"/>
-          <w:numId w:val="11"/>
-        </w:numPr>
       </w:pPr>
       <w:r>
         <w:rPr>
           <w:b/>
           <w:bCs/>
         </w:rPr>
-        <w:t xml:space="preserve">SINAL DE CULLEN -&gt; MANCHA EQUIMOTICA </w:t>
-      </w:r>
-    </w:p>
-    <w:p>
-      <w:pPr>
-        <w:pStyle w:val="NormalWeb"/>
+        <w:t xml:space="preserve">Sinal de Grey Turner -&gt; pancreatite aguda. </w:t>
+      </w:r>
+    </w:p>
+    <w:p>
+      <w:pPr>
+        <w:pStyle w:val="PargrafodaLista"/>
         <w:numPr>
           <w:ilvl w:val="0"/>
-          <w:numId w:val="11"/>
-        </w:numPr>
-      </w:pPr>
-      <w:r>
+          <w:numId w:val="32"/>
+        </w:numPr>
         <w:rPr>
           <w:b/>
           <w:bCs/>
         </w:rPr>
+      </w:pPr>
+      <w:r>
+        <w:rPr>
+          <w:b/>
+          <w:bCs/>
+        </w:rPr>
+        <w:t xml:space="preserve">SINAL DE CULLEN -&gt; MANCHA EQUIMOTICA </w:t>
+      </w:r>
+    </w:p>
+    <w:p>
+      <w:pPr>
+        <w:pStyle w:val="PargrafodaLista"/>
+        <w:numPr>
+          <w:ilvl w:val="0"/>
+          <w:numId w:val="32"/>
+        </w:numPr>
+        <w:rPr>
+          <w:b/>
+          <w:bCs/>
+        </w:rPr>
+      </w:pPr>
+      <w:r>
+        <w:rPr>
+          <w:b/>
+          <w:bCs/>
+        </w:rPr>
         <w:t xml:space="preserve">SINAL DE JOBERT -&gt; INDICATIVO DE PNEUMOPERITONEO. </w:t>
       </w:r>
     </w:p>
@@ -1494,9 +1620,19 @@
           <w:numId w:val="15"/>
         </w:numPr>
       </w:pPr>
-      <w:r>
-        <w:t>Leucocitoce acentudada</w:t>
-      </w:r>
+      <w:proofErr w:type="spellStart"/>
+      <w:r>
+        <w:t>Leucocitoce</w:t>
+      </w:r>
+      <w:proofErr w:type="spellEnd"/>
+      <w:r>
+        <w:t xml:space="preserve"> </w:t>
+      </w:r>
+      <w:proofErr w:type="spellStart"/>
+      <w:r>
+        <w:t>acentudada</w:t>
+      </w:r>
+      <w:proofErr w:type="spellEnd"/>
     </w:p>
     <w:p>
       <w:pPr>
@@ -1567,7 +1703,6 @@
         </w:numPr>
       </w:pPr>
       <w:r>
-        <w:lastRenderedPageBreak/>
         <w:t>É mais comum no pós operatório</w:t>
       </w:r>
     </w:p>
@@ -1616,8 +1751,13 @@
         </w:numPr>
       </w:pPr>
       <w:r>
-        <w:t>Outros exames a serem pededidos</w:t>
-      </w:r>
+        <w:t xml:space="preserve">Outros exames a serem </w:t>
+      </w:r>
+      <w:proofErr w:type="spellStart"/>
+      <w:r>
+        <w:t>pededidos</w:t>
+      </w:r>
+      <w:proofErr w:type="spellEnd"/>
     </w:p>
     <w:p>
       <w:pPr>
@@ -1797,10 +1937,6 @@
       </w:r>
     </w:p>
     <w:p>
-      <w:pPr>
-        <w:pStyle w:val="NormalWeb"/>
-        <w:jc w:val="both"/>
-      </w:pPr>
       <w:r>
         <w:t xml:space="preserve">Achados como </w:t>
       </w:r>
@@ -1840,13 +1976,14 @@
     <w:p>
       <w:pPr>
         <w:pStyle w:val="NormalWeb"/>
-        <w:numPr>
-          <w:ilvl w:val="1"/>
-          <w:numId w:val="16"/>
-        </w:numPr>
-        <w:jc w:val="both"/>
-      </w:pPr>
-      <w:r>
+        <w:ind w:left="1440"/>
+        <w:jc w:val="center"/>
+      </w:pPr>
+      <w:r>
+        <w:rPr>
+          <w:noProof/>
+        </w:rPr>
+        <w:lastRenderedPageBreak/>
         <w:drawing>
           <wp:inline distT="0" distB="0" distL="0" distR="0" wp14:anchorId="1816604C" wp14:editId="2D790912">
             <wp:extent cx="2628900" cy="2562225"/>
@@ -1893,9 +2030,6 @@
       </w:r>
     </w:p>
     <w:p>
-      <w:pPr>
-        <w:pStyle w:val="NormalWeb"/>
-      </w:pPr>
       <w:r>
         <w:t xml:space="preserve">Em pacientes com </w:t>
       </w:r>
@@ -1925,14 +2059,10 @@
         <w:pStyle w:val="Ttulo4"/>
       </w:pPr>
       <w:r>
-        <w:lastRenderedPageBreak/>
         <w:t>VOLVO SIGMOIDE</w:t>
       </w:r>
     </w:p>
     <w:p>
-      <w:pPr>
-        <w:pStyle w:val="NormalWeb"/>
-      </w:pPr>
       <w:r>
         <w:t xml:space="preserve">No </w:t>
       </w:r>
@@ -1989,6 +2119,9 @@
         <w:jc w:val="center"/>
       </w:pPr>
       <w:r>
+        <w:rPr>
+          <w:noProof/>
+        </w:rPr>
         <w:drawing>
           <wp:inline distT="0" distB="0" distL="0" distR="0" wp14:anchorId="58639A26" wp14:editId="001D93C0">
             <wp:extent cx="3876675" cy="2447925"/>
@@ -2036,7 +2169,6 @@
     </w:p>
     <w:p>
       <w:pPr>
-        <w:pStyle w:val="NormalWeb"/>
         <w:rPr>
           <w:b/>
           <w:bCs/>
@@ -2053,7 +2185,15 @@
         <w:t>obstrução intestinal</w:t>
       </w:r>
       <w:r>
-        <w:t xml:space="preserve"> há um aumento do nível dos ruídos hidroaéreos, e na radiografia, pode esta presente o sinal de </w:t>
+        <w:t xml:space="preserve"> há um aumento do nível dos ruídos hidroaéreos, e na radiografia, pode </w:t>
+      </w:r>
+      <w:proofErr w:type="spellStart"/>
+      <w:r>
+        <w:t>está</w:t>
+      </w:r>
+      <w:proofErr w:type="spellEnd"/>
+      <w:r>
+        <w:t xml:space="preserve"> presente o sinal de </w:t>
       </w:r>
       <w:r>
         <w:rPr>
@@ -2076,7 +2216,9 @@
         <w:rPr>
           <w:b/>
           <w:bCs/>
-        </w:rPr>
+          <w:noProof/>
+        </w:rPr>
+        <w:lastRenderedPageBreak/>
         <w:drawing>
           <wp:inline distT="0" distB="0" distL="0" distR="0" wp14:anchorId="28D96825" wp14:editId="377D0E1C">
             <wp:extent cx="2552700" cy="2533650"/>
@@ -2116,552 +2258,625 @@
     </w:p>
     <w:p>
       <w:pPr>
-        <w:pStyle w:val="NormalWeb"/>
-        <w:jc w:val="center"/>
+        <w:pStyle w:val="Ttulo4"/>
+      </w:pPr>
+      <w:r>
+        <w:t>OUTROS EXAMES DE IMAGEM</w:t>
+      </w:r>
+    </w:p>
+    <w:p>
+      <w:r>
         <w:rPr>
           <w:b/>
           <w:bCs/>
         </w:rPr>
-      </w:pPr>
-    </w:p>
-    <w:p>
-      <w:pPr>
-        <w:pStyle w:val="NormalWeb"/>
-        <w:jc w:val="center"/>
+        <w:t>USG - FAST,</w:t>
+      </w:r>
+      <w:r>
+        <w:t xml:space="preserve"> em casos de dor abdominal é importante, principalmente se houver suspeita de cálculos renais. </w:t>
+      </w:r>
+      <w:r>
+        <w:t xml:space="preserve">Além </w:t>
+      </w:r>
+      <w:proofErr w:type="spellStart"/>
+      <w:r>
+        <w:t>ter</w:t>
+      </w:r>
+      <w:proofErr w:type="spellEnd"/>
+      <w:r>
+        <w:t xml:space="preserve"> baixo custo e ser realizado de forma rápida.</w:t>
+      </w:r>
+    </w:p>
+    <w:p>
+      <w:r>
         <w:rPr>
           <w:b/>
           <w:bCs/>
         </w:rPr>
-      </w:pPr>
+        <w:t>TC</w:t>
+      </w:r>
+      <w:r>
+        <w:t xml:space="preserve"> - </w:t>
+      </w:r>
+      <w:r>
+        <w:t>Também</w:t>
+      </w:r>
+      <w:r>
+        <w:t xml:space="preserve"> pode ser solicitado para identificar </w:t>
+      </w:r>
+      <w:r>
+        <w:t>presença</w:t>
+      </w:r>
+      <w:r>
+        <w:t xml:space="preserve"> de corpos estranhos e cálculos, além de bom para observar distinções de órgãos inflamados. </w:t>
+      </w:r>
+    </w:p>
+    <w:p>
+      <w:pPr>
+        <w:pStyle w:val="Ttulo5"/>
+      </w:pPr>
+      <w:r>
+        <w:t xml:space="preserve">OUTROS EXAMES IMPORTANTES </w:t>
+      </w:r>
     </w:p>
     <w:p>
       <w:pPr>
         <w:pStyle w:val="NormalWeb"/>
-        <w:jc w:val="center"/>
+        <w:numPr>
+          <w:ilvl w:val="0"/>
+          <w:numId w:val="19"/>
+        </w:numPr>
+      </w:pPr>
+      <w:r>
+        <w:t>Endoscopia</w:t>
+      </w:r>
+      <w:r>
+        <w:t xml:space="preserve"> </w:t>
+      </w:r>
+    </w:p>
+    <w:p>
+      <w:pPr>
+        <w:pStyle w:val="NormalWeb"/>
+        <w:numPr>
+          <w:ilvl w:val="1"/>
+          <w:numId w:val="19"/>
+        </w:numPr>
+      </w:pPr>
+      <w:r>
+        <w:t>Pode ser diagnostica e terapêutica</w:t>
+      </w:r>
+    </w:p>
+    <w:p>
+      <w:pPr>
+        <w:pStyle w:val="NormalWeb"/>
+        <w:numPr>
+          <w:ilvl w:val="0"/>
+          <w:numId w:val="19"/>
+        </w:numPr>
+      </w:pPr>
+      <w:r>
+        <w:t>Ar</w:t>
+      </w:r>
+      <w:r>
+        <w:t>teriografia</w:t>
+      </w:r>
+    </w:p>
+    <w:p>
+      <w:pPr>
+        <w:pStyle w:val="NormalWeb"/>
+        <w:numPr>
+          <w:ilvl w:val="1"/>
+          <w:numId w:val="19"/>
+        </w:numPr>
+      </w:pPr>
+      <w:r>
+        <w:t>A minoria dos hospitais tem, o que o torna de difícil acesso</w:t>
+      </w:r>
+    </w:p>
+    <w:p>
+      <w:pPr>
+        <w:pStyle w:val="NormalWeb"/>
+        <w:numPr>
+          <w:ilvl w:val="1"/>
+          <w:numId w:val="19"/>
+        </w:numPr>
+      </w:pPr>
+      <w:r>
+        <w:t xml:space="preserve"> laparoscopia </w:t>
+      </w:r>
+    </w:p>
+    <w:p>
+      <w:pPr>
+        <w:pStyle w:val="NormalWeb"/>
+        <w:numPr>
+          <w:ilvl w:val="2"/>
+          <w:numId w:val="19"/>
+        </w:numPr>
+      </w:pPr>
+      <w:r>
+        <w:t>Mas esta contra indicado em casos de:</w:t>
+      </w:r>
+    </w:p>
+    <w:p>
+      <w:pPr>
+        <w:pStyle w:val="NormalWeb"/>
+        <w:numPr>
+          <w:ilvl w:val="3"/>
+          <w:numId w:val="19"/>
+        </w:numPr>
+      </w:pPr>
+      <w:r>
+        <w:t xml:space="preserve">Alteração na coagulação </w:t>
+      </w:r>
+    </w:p>
+    <w:p>
+      <w:pPr>
+        <w:pStyle w:val="NormalWeb"/>
+        <w:numPr>
+          <w:ilvl w:val="3"/>
+          <w:numId w:val="19"/>
+        </w:numPr>
+      </w:pPr>
+      <w:r>
+        <w:t>Distensão abdominal</w:t>
+      </w:r>
+    </w:p>
+    <w:p>
+      <w:pPr>
+        <w:pStyle w:val="NormalWeb"/>
+        <w:numPr>
+          <w:ilvl w:val="3"/>
+          <w:numId w:val="19"/>
+        </w:numPr>
+      </w:pPr>
+      <w:r>
+        <w:t>Choque</w:t>
+      </w:r>
+    </w:p>
+    <w:p>
+      <w:pPr>
+        <w:pStyle w:val="NormalWeb"/>
+        <w:numPr>
+          <w:ilvl w:val="3"/>
+          <w:numId w:val="19"/>
+        </w:numPr>
+      </w:pPr>
+      <w:r>
+        <w:t>Insuficiência respiratória / cardíaca</w:t>
+      </w:r>
+    </w:p>
+    <w:p>
+      <w:pPr>
+        <w:pStyle w:val="NormalWeb"/>
+        <w:numPr>
+          <w:ilvl w:val="3"/>
+          <w:numId w:val="19"/>
+        </w:numPr>
+      </w:pPr>
+      <w:r>
+        <w:t>Peritonite generalizada</w:t>
+      </w:r>
+    </w:p>
+    <w:p>
+      <w:pPr>
+        <w:pStyle w:val="NormalWeb"/>
+        <w:numPr>
+          <w:ilvl w:val="3"/>
+          <w:numId w:val="19"/>
+        </w:numPr>
+      </w:pPr>
+      <w:r>
+        <w:t>Hernia de hiato importante</w:t>
+      </w:r>
+    </w:p>
+    <w:p>
+      <w:pPr>
+        <w:pStyle w:val="NormalWeb"/>
+        <w:numPr>
+          <w:ilvl w:val="0"/>
+          <w:numId w:val="19"/>
+        </w:numPr>
+      </w:pPr>
+      <w:r>
+        <w:t>L</w:t>
+      </w:r>
+      <w:r>
+        <w:t xml:space="preserve">avado peritoneal diagnostico. </w:t>
+      </w:r>
+      <w:r>
+        <w:t>(LPD)</w:t>
+      </w:r>
+    </w:p>
+    <w:p>
+      <w:pPr>
+        <w:pStyle w:val="Ttulo2"/>
+      </w:pPr>
+      <w:r>
+        <w:t xml:space="preserve">ABDDOME AGUDO PERFURATIVO </w:t>
+      </w:r>
+    </w:p>
+    <w:p>
+      <w:r>
+        <w:t xml:space="preserve">é a perfuração de uma víscera oca, </w:t>
+      </w:r>
+      <w:r>
+        <w:t xml:space="preserve">causa </w:t>
+      </w:r>
+      <w:r>
         <w:rPr>
           <w:b/>
           <w:bCs/>
         </w:rPr>
-      </w:pPr>
-    </w:p>
-    <w:p>
-      <w:pPr>
-        <w:pStyle w:val="Ttulo4"/>
-      </w:pPr>
-      <w:r>
-        <w:lastRenderedPageBreak/>
-        <w:t>OUTROS EXAMES DE IMAGEM</w:t>
-      </w:r>
-    </w:p>
-    <w:p>
-      <w:pPr>
-        <w:pStyle w:val="NormalWeb"/>
-      </w:pPr>
+        <w:t>dor em tipo de facada</w:t>
+      </w:r>
+      <w:r>
+        <w:t xml:space="preserve">, </w:t>
+      </w:r>
+      <w:r>
+        <w:t xml:space="preserve">há presença de </w:t>
+      </w:r>
+      <w:r>
+        <w:t>ruídos hidroaéreos normalmente estão ausentes</w:t>
+      </w:r>
+      <w:r>
+        <w:t xml:space="preserve">. Os órgãos mais acometidos são o </w:t>
+      </w:r>
       <w:r>
         <w:rPr>
           <w:b/>
           <w:bCs/>
         </w:rPr>
-        <w:t>USG - FAST,</w:t>
-      </w:r>
-      <w:r>
-        <w:t xml:space="preserve"> em casos de dor abdominal é importante, principalmente se houver suspeita de cálculos renais. </w:t>
-      </w:r>
-      <w:r>
-        <w:t>Além ter baixo custo e ser realizado de forma rápida.</w:t>
-      </w:r>
-    </w:p>
-    <w:p>
-      <w:pPr>
-        <w:pStyle w:val="NormalWeb"/>
-      </w:pPr>
+        <w:t>duodeno e o estomago</w:t>
+      </w:r>
+    </w:p>
+    <w:p>
+      <w:pPr>
+        <w:pStyle w:val="Ttulo2"/>
+      </w:pPr>
+      <w:r>
+        <w:t xml:space="preserve">TUBERCULOSE </w:t>
+      </w:r>
+    </w:p>
+    <w:p>
+      <w:r>
+        <w:t>É a forma secundária da tuberculose intestinal, pode ser ulcerativa, quando acometida no íleo terminal, ou hipertrófica, quando afeta o ceco.</w:t>
+      </w:r>
+    </w:p>
+    <w:p>
+      <w:r>
+        <w:lastRenderedPageBreak/>
+        <w:t>Na clínica vai haver presença de dor abdominal, diarreia até um tumor palpável. É raro ter complicações, mas quando acontecer há perfuração do intestino e fístula, que por sua vez tem uma taxa de mortalidade de 50%.</w:t>
+      </w:r>
+    </w:p>
+    <w:p>
+      <w:r>
+        <w:t xml:space="preserve">A </w:t>
+      </w:r>
       <w:r>
         <w:rPr>
           <w:b/>
           <w:bCs/>
         </w:rPr>
-        <w:t>TC</w:t>
-      </w:r>
-      <w:r>
-        <w:t xml:space="preserve"> - </w:t>
-      </w:r>
-      <w:r>
-        <w:t>Também</w:t>
-      </w:r>
-      <w:r>
-        <w:t xml:space="preserve"> pode ser solicitado para identificar </w:t>
-      </w:r>
-      <w:r>
-        <w:t>presença</w:t>
-      </w:r>
-      <w:r>
-        <w:t xml:space="preserve"> de corpos estranhos e cálculos, além de bom para observar distinções de órgãos inflamados. </w:t>
-      </w:r>
-    </w:p>
-    <w:p>
-      <w:pPr>
-        <w:pStyle w:val="Ttulo5"/>
-      </w:pPr>
-      <w:r>
-        <w:t xml:space="preserve">OUTROS EXAMES IMPORTANTES </w:t>
-      </w:r>
-    </w:p>
-    <w:p>
-      <w:pPr>
-        <w:pStyle w:val="NormalWeb"/>
-        <w:numPr>
-          <w:ilvl w:val="0"/>
-          <w:numId w:val="19"/>
-        </w:numPr>
-      </w:pPr>
-      <w:r>
-        <w:t>Endoscopia</w:t>
-      </w:r>
-      <w:r>
+        <w:t xml:space="preserve">conduta nesses casos é a laparotomia + sutura / ressecção. </w:t>
+      </w:r>
+      <w:r>
+        <w:t>Pode ser por vídeo ou não, vai depender do que tem no centro cirúrgico.</w:t>
+      </w:r>
+    </w:p>
+    <w:p>
+      <w:pPr>
+        <w:pStyle w:val="Ttulo2"/>
+      </w:pPr>
+      <w:r>
+        <w:t xml:space="preserve">FEBRE TIFOIDE </w:t>
+      </w:r>
+    </w:p>
+    <w:p>
+      <w:r>
+        <w:t xml:space="preserve">Causado pela </w:t>
+      </w:r>
+      <w:proofErr w:type="spellStart"/>
+      <w:r>
+        <w:rPr>
+          <w:i/>
+          <w:iCs/>
+        </w:rPr>
+        <w:t>salmonella</w:t>
+      </w:r>
+      <w:proofErr w:type="spellEnd"/>
+      <w:r>
+        <w:rPr>
+          <w:i/>
+          <w:iCs/>
+        </w:rPr>
         <w:t xml:space="preserve"> </w:t>
       </w:r>
-    </w:p>
-    <w:p>
-      <w:pPr>
-        <w:pStyle w:val="NormalWeb"/>
-        <w:numPr>
-          <w:ilvl w:val="1"/>
-          <w:numId w:val="19"/>
-        </w:numPr>
-      </w:pPr>
-      <w:r>
-        <w:t>Pode ser diagnostica e terapêutica</w:t>
-      </w:r>
-    </w:p>
-    <w:p>
-      <w:pPr>
-        <w:pStyle w:val="NormalWeb"/>
-        <w:numPr>
-          <w:ilvl w:val="0"/>
-          <w:numId w:val="19"/>
-        </w:numPr>
-      </w:pPr>
-      <w:r>
-        <w:t>Ar</w:t>
-      </w:r>
-      <w:r>
-        <w:t>teriografia</w:t>
-      </w:r>
-    </w:p>
-    <w:p>
-      <w:pPr>
-        <w:pStyle w:val="NormalWeb"/>
-        <w:numPr>
-          <w:ilvl w:val="1"/>
-          <w:numId w:val="19"/>
-        </w:numPr>
-      </w:pPr>
-      <w:r>
-        <w:t>A minoria dos hospitais tem, o que o torna de difícil acesso</w:t>
-      </w:r>
-    </w:p>
-    <w:p>
-      <w:pPr>
-        <w:pStyle w:val="NormalWeb"/>
-        <w:numPr>
-          <w:ilvl w:val="1"/>
-          <w:numId w:val="19"/>
-        </w:numPr>
-      </w:pPr>
-      <w:r>
-        <w:t xml:space="preserve"> laparoscopia </w:t>
-      </w:r>
-    </w:p>
-    <w:p>
-      <w:pPr>
-        <w:pStyle w:val="NormalWeb"/>
-        <w:numPr>
-          <w:ilvl w:val="2"/>
-          <w:numId w:val="19"/>
-        </w:numPr>
-      </w:pPr>
-      <w:r>
-        <w:t>Mas esta contra indicado em casos de:</w:t>
-      </w:r>
-    </w:p>
-    <w:p>
-      <w:pPr>
-        <w:pStyle w:val="NormalWeb"/>
-        <w:numPr>
-          <w:ilvl w:val="3"/>
-          <w:numId w:val="19"/>
-        </w:numPr>
-      </w:pPr>
-      <w:r>
-        <w:t xml:space="preserve">Alteração na coagulação </w:t>
-      </w:r>
-    </w:p>
-    <w:p>
-      <w:pPr>
-        <w:pStyle w:val="NormalWeb"/>
-        <w:numPr>
-          <w:ilvl w:val="3"/>
-          <w:numId w:val="19"/>
-        </w:numPr>
-      </w:pPr>
-      <w:r>
-        <w:t>Distensão abdominal</w:t>
-      </w:r>
-    </w:p>
-    <w:p>
-      <w:pPr>
-        <w:pStyle w:val="NormalWeb"/>
-        <w:numPr>
-          <w:ilvl w:val="3"/>
-          <w:numId w:val="19"/>
-        </w:numPr>
-      </w:pPr>
-      <w:r>
-        <w:t>Choque</w:t>
-      </w:r>
-    </w:p>
-    <w:p>
-      <w:pPr>
-        <w:pStyle w:val="NormalWeb"/>
-        <w:numPr>
-          <w:ilvl w:val="3"/>
-          <w:numId w:val="19"/>
-        </w:numPr>
-      </w:pPr>
-      <w:r>
-        <w:t>Insuficiência respiratória / cardíaca</w:t>
-      </w:r>
-    </w:p>
-    <w:p>
-      <w:pPr>
-        <w:pStyle w:val="NormalWeb"/>
-        <w:numPr>
-          <w:ilvl w:val="3"/>
-          <w:numId w:val="19"/>
-        </w:numPr>
-      </w:pPr>
-      <w:r>
-        <w:t>Peritonite generalizada</w:t>
-      </w:r>
-    </w:p>
-    <w:p>
-      <w:pPr>
-        <w:pStyle w:val="NormalWeb"/>
-        <w:numPr>
-          <w:ilvl w:val="3"/>
-          <w:numId w:val="19"/>
-        </w:numPr>
-      </w:pPr>
-      <w:r>
-        <w:t>Hernia de hiato importante</w:t>
-      </w:r>
-    </w:p>
-    <w:p>
-      <w:pPr>
-        <w:pStyle w:val="NormalWeb"/>
-        <w:numPr>
-          <w:ilvl w:val="0"/>
-          <w:numId w:val="19"/>
-        </w:numPr>
-      </w:pPr>
-      <w:r>
-        <w:t>L</w:t>
-      </w:r>
-      <w:r>
-        <w:t xml:space="preserve">avado peritoneal diagnostico. </w:t>
-      </w:r>
-      <w:r>
-        <w:t>(LPD)</w:t>
-      </w:r>
-    </w:p>
-    <w:p>
-      <w:pPr>
-        <w:pStyle w:val="Ttulo2"/>
-      </w:pPr>
-      <w:r>
-        <w:t xml:space="preserve">ABDDOME AGUDO PERFURATIVO </w:t>
-      </w:r>
-    </w:p>
-    <w:p>
-      <w:pPr>
-        <w:pStyle w:val="NormalWeb"/>
-        <w:jc w:val="both"/>
-      </w:pPr>
-      <w:r>
-        <w:t xml:space="preserve">é a perfuração de uma víscera oca, </w:t>
-      </w:r>
-      <w:r>
-        <w:t xml:space="preserve">causa </w:t>
-      </w:r>
+      <w:proofErr w:type="spellStart"/>
+      <w:r>
+        <w:rPr>
+          <w:i/>
+          <w:iCs/>
+        </w:rPr>
+        <w:t>typhi</w:t>
+      </w:r>
+      <w:proofErr w:type="spellEnd"/>
+      <w:r>
+        <w:rPr>
+          <w:i/>
+          <w:iCs/>
+        </w:rPr>
+        <w:t xml:space="preserve"> / </w:t>
+      </w:r>
+      <w:proofErr w:type="spellStart"/>
+      <w:r>
+        <w:rPr>
+          <w:i/>
+          <w:iCs/>
+        </w:rPr>
+        <w:t>ssp</w:t>
+      </w:r>
+      <w:proofErr w:type="spellEnd"/>
+      <w:r>
+        <w:t xml:space="preserve"> que infecta o hospedeiro por via TGI, resultando em uma linfangite e necrose multifocal.</w:t>
+      </w:r>
+    </w:p>
+    <w:p/>
+    <w:p>
+      <w:r>
+        <w:t xml:space="preserve">A </w:t>
+      </w:r>
+      <w:proofErr w:type="spellStart"/>
       <w:r>
         <w:rPr>
           <w:b/>
           <w:bCs/>
         </w:rPr>
-        <w:t>dor em tipo de facada</w:t>
-      </w:r>
-      <w:r>
-        <w:t xml:space="preserve">, </w:t>
-      </w:r>
-      <w:r>
-        <w:t xml:space="preserve">há presença de </w:t>
-      </w:r>
-      <w:r>
-        <w:t>ruídos hidroaéreos normalmente estão ausentes</w:t>
-      </w:r>
-      <w:r>
-        <w:t xml:space="preserve">. Os órgãos mais acometidos são o </w:t>
-      </w:r>
+        <w:t>clinica</w:t>
+      </w:r>
+      <w:proofErr w:type="spellEnd"/>
       <w:r>
         <w:rPr>
           <w:b/>
           <w:bCs/>
         </w:rPr>
-        <w:t>duodeno e o estomago</w:t>
-      </w:r>
-    </w:p>
-    <w:p>
-      <w:pPr>
-        <w:pStyle w:val="Ttulo2"/>
-      </w:pPr>
-      <w:r>
-        <w:t xml:space="preserve">TUBERCULOSE </w:t>
-      </w:r>
-    </w:p>
-    <w:p>
-      <w:pPr>
-        <w:pStyle w:val="NormalWeb"/>
-      </w:pPr>
-      <w:r>
-        <w:t>É a forma secundária da tuberculose intestinal, pode ser ulcerativa, quando acometida no íleo terminal, ou hipertrófica, quando afeta o ceco.</w:t>
-      </w:r>
-    </w:p>
-    <w:p>
-      <w:pPr>
-        <w:pStyle w:val="NormalWeb"/>
-      </w:pPr>
-      <w:r>
-        <w:t>Na clínica vai haver presença de dor abdominal, diarreia até um tumor palpável. É raro ter complicações, mas quando acontecer há perfuração do intestino e fístula, que por sua vez tem uma taxa de mortalidade de 50%.</w:t>
-      </w:r>
-    </w:p>
-    <w:p>
-      <w:pPr>
-        <w:pStyle w:val="NormalWeb"/>
-      </w:pPr>
-      <w:r>
-        <w:t xml:space="preserve">A </w:t>
+        <w:t xml:space="preserve"> </w:t>
+      </w:r>
+      <w:r>
+        <w:t xml:space="preserve">é comum a </w:t>
+      </w:r>
+      <w:proofErr w:type="spellStart"/>
+      <w:r>
+        <w:t>presenca</w:t>
+      </w:r>
+      <w:proofErr w:type="spellEnd"/>
+      <w:r>
+        <w:t xml:space="preserve"> de sintomas inespecíficos, e leva de 10 a 14 dias o período de incubação. Pode evoluir para septicemia e até perfuração intestinal. A </w:t>
       </w:r>
       <w:r>
         <w:rPr>
           <w:b/>
           <w:bCs/>
         </w:rPr>
-        <w:t xml:space="preserve">conduta nesses casos é a laparotomia + sutura / ressecção. </w:t>
-      </w:r>
-      <w:r>
-        <w:t>Pode ser por vídeo ou não, vai depender do que tem no centro cirúrgico.</w:t>
-      </w:r>
-    </w:p>
+        <w:t xml:space="preserve">conduta </w:t>
+      </w:r>
+      <w:r>
+        <w:t>nesses casos é:</w:t>
+      </w:r>
+    </w:p>
+    <w:p>
+      <w:pPr>
+        <w:pStyle w:val="PargrafodaLista"/>
+        <w:numPr>
+          <w:ilvl w:val="0"/>
+          <w:numId w:val="33"/>
+        </w:numPr>
+      </w:pPr>
+      <w:r>
+        <w:t>Hemocultura</w:t>
+      </w:r>
+    </w:p>
+    <w:p>
+      <w:pPr>
+        <w:pStyle w:val="PargrafodaLista"/>
+        <w:numPr>
+          <w:ilvl w:val="0"/>
+          <w:numId w:val="33"/>
+        </w:numPr>
+      </w:pPr>
+      <w:proofErr w:type="spellStart"/>
+      <w:r>
+        <w:t>Mielocultura</w:t>
+      </w:r>
+      <w:proofErr w:type="spellEnd"/>
+    </w:p>
+    <w:p>
+      <w:pPr>
+        <w:pStyle w:val="PargrafodaLista"/>
+        <w:numPr>
+          <w:ilvl w:val="0"/>
+          <w:numId w:val="33"/>
+        </w:numPr>
+      </w:pPr>
+      <w:proofErr w:type="spellStart"/>
+      <w:r>
+        <w:t>Coprocultura</w:t>
+      </w:r>
+      <w:proofErr w:type="spellEnd"/>
+      <w:r>
+        <w:t xml:space="preserve"> </w:t>
+      </w:r>
+    </w:p>
+    <w:p>
+      <w:pPr>
+        <w:pStyle w:val="PargrafodaLista"/>
+        <w:numPr>
+          <w:ilvl w:val="0"/>
+          <w:numId w:val="33"/>
+        </w:numPr>
+      </w:pPr>
+      <w:r>
+        <w:t>Urocultura</w:t>
+      </w:r>
+    </w:p>
+    <w:p>
+      <w:pPr>
+        <w:pStyle w:val="PargrafodaLista"/>
+        <w:numPr>
+          <w:ilvl w:val="0"/>
+          <w:numId w:val="33"/>
+        </w:numPr>
+      </w:pPr>
+      <w:proofErr w:type="spellStart"/>
+      <w:r>
+        <w:t>Histopatologico</w:t>
+      </w:r>
+      <w:proofErr w:type="spellEnd"/>
+    </w:p>
+    <w:p>
+      <w:pPr>
+        <w:pStyle w:val="PargrafodaLista"/>
+        <w:numPr>
+          <w:ilvl w:val="0"/>
+          <w:numId w:val="33"/>
+        </w:numPr>
+      </w:pPr>
+      <w:r>
+        <w:t>Imunológico</w:t>
+      </w:r>
+    </w:p>
+    <w:p>
+      <w:pPr>
+        <w:pStyle w:val="PargrafodaLista"/>
+        <w:numPr>
+          <w:ilvl w:val="0"/>
+          <w:numId w:val="33"/>
+        </w:numPr>
+      </w:pPr>
+      <w:r>
+        <w:t xml:space="preserve">Sorologia </w:t>
+      </w:r>
+    </w:p>
+    <w:p>
+      <w:pPr>
+        <w:pStyle w:val="PargrafodaLista"/>
+        <w:numPr>
+          <w:ilvl w:val="0"/>
+          <w:numId w:val="33"/>
+        </w:numPr>
+      </w:pPr>
+      <w:r>
+        <w:t>Laparotomia</w:t>
+      </w:r>
+    </w:p>
+    <w:p>
+      <w:pPr>
+        <w:pStyle w:val="PargrafodaLista"/>
+        <w:numPr>
+          <w:ilvl w:val="0"/>
+          <w:numId w:val="33"/>
+        </w:numPr>
+      </w:pPr>
+      <w:r>
+        <w:t xml:space="preserve">ATB -&gt; </w:t>
+      </w:r>
+      <w:proofErr w:type="spellStart"/>
+      <w:r>
+        <w:t>ceftriaxona</w:t>
+      </w:r>
+      <w:proofErr w:type="spellEnd"/>
+      <w:r>
+        <w:t xml:space="preserve"> 50-100mg/kg/dia</w:t>
+      </w:r>
+    </w:p>
+    <w:p/>
     <w:p>
       <w:pPr>
         <w:pStyle w:val="Ttulo2"/>
       </w:pPr>
       <w:r>
-        <w:t xml:space="preserve">FEBRE TIFOIDE </w:t>
-      </w:r>
-    </w:p>
-    <w:p>
-      <w:pPr>
-        <w:ind w:firstLine="0"/>
-      </w:pPr>
-      <w:r>
-        <w:t xml:space="preserve">Causado pela </w:t>
-      </w:r>
-      <w:r>
-        <w:rPr>
-          <w:i/>
-          <w:iCs/>
-        </w:rPr>
-        <w:t>salmonella typhi / ssp</w:t>
-      </w:r>
-      <w:r>
-        <w:t xml:space="preserve"> que infecta o hospedeiro por via TGI, resultando em uma linfangite e necrose multifocal.</w:t>
-      </w:r>
-    </w:p>
-    <w:p>
-      <w:pPr>
-        <w:ind w:firstLine="0"/>
-      </w:pPr>
-    </w:p>
-    <w:p>
-      <w:pPr>
-        <w:ind w:firstLine="0"/>
-      </w:pPr>
-      <w:r>
-        <w:lastRenderedPageBreak/>
-        <w:t xml:space="preserve">A </w:t>
+        <w:t>Abdome inflamatório</w:t>
+      </w:r>
+    </w:p>
+    <w:p>
+      <w:r>
+        <w:t xml:space="preserve">Pode ser causado por </w:t>
       </w:r>
       <w:r>
         <w:rPr>
           <w:b/>
           <w:bCs/>
         </w:rPr>
-        <w:t xml:space="preserve">clinica </w:t>
-      </w:r>
-      <w:r>
-        <w:t xml:space="preserve">é comum a presenca de sintomas inespecíficos, e leva de 10 a 14 dias o período de incubação. Pode evoluir para septicemia e até perfuração intestinal. A </w:t>
-      </w:r>
+        <w:t xml:space="preserve">apendicite, </w:t>
+      </w:r>
+      <w:proofErr w:type="spellStart"/>
       <w:r>
         <w:rPr>
           <w:b/>
           <w:bCs/>
         </w:rPr>
-        <w:t xml:space="preserve">conduta </w:t>
-      </w:r>
-      <w:r>
-        <w:t>nesses casos é:</w:t>
-      </w:r>
-    </w:p>
-    <w:p>
-      <w:pPr>
-        <w:pStyle w:val="PargrafodaLista"/>
-        <w:numPr>
-          <w:ilvl w:val="0"/>
-          <w:numId w:val="20"/>
-        </w:numPr>
-      </w:pPr>
-      <w:r>
-        <w:t>Hemocultura</w:t>
-      </w:r>
-    </w:p>
-    <w:p>
-      <w:pPr>
-        <w:pStyle w:val="PargrafodaLista"/>
-        <w:numPr>
-          <w:ilvl w:val="0"/>
-          <w:numId w:val="20"/>
-        </w:numPr>
-      </w:pPr>
-      <w:r>
-        <w:t>Mielocultura</w:t>
-      </w:r>
-    </w:p>
-    <w:p>
-      <w:pPr>
-        <w:pStyle w:val="PargrafodaLista"/>
-        <w:numPr>
-          <w:ilvl w:val="0"/>
-          <w:numId w:val="20"/>
-        </w:numPr>
-      </w:pPr>
-      <w:r>
-        <w:t xml:space="preserve">Coprocultura </w:t>
-      </w:r>
-    </w:p>
-    <w:p>
-      <w:pPr>
-        <w:pStyle w:val="PargrafodaLista"/>
-        <w:numPr>
-          <w:ilvl w:val="0"/>
-          <w:numId w:val="20"/>
-        </w:numPr>
-      </w:pPr>
-      <w:r>
-        <w:t>Urocultura</w:t>
-      </w:r>
-    </w:p>
-    <w:p>
-      <w:pPr>
-        <w:pStyle w:val="PargrafodaLista"/>
-        <w:numPr>
-          <w:ilvl w:val="0"/>
-          <w:numId w:val="20"/>
-        </w:numPr>
-      </w:pPr>
-      <w:r>
-        <w:t>Histopatologico</w:t>
-      </w:r>
-    </w:p>
-    <w:p>
-      <w:pPr>
-        <w:pStyle w:val="PargrafodaLista"/>
-        <w:numPr>
-          <w:ilvl w:val="0"/>
-          <w:numId w:val="20"/>
-        </w:numPr>
-      </w:pPr>
-      <w:r>
-        <w:t>Imunológico</w:t>
-      </w:r>
-    </w:p>
-    <w:p>
-      <w:pPr>
-        <w:pStyle w:val="PargrafodaLista"/>
-        <w:numPr>
-          <w:ilvl w:val="0"/>
-          <w:numId w:val="20"/>
-        </w:numPr>
-      </w:pPr>
-      <w:r>
-        <w:t xml:space="preserve">Sorologia </w:t>
-      </w:r>
-    </w:p>
-    <w:p>
-      <w:pPr>
-        <w:pStyle w:val="PargrafodaLista"/>
-        <w:numPr>
-          <w:ilvl w:val="0"/>
-          <w:numId w:val="20"/>
-        </w:numPr>
-      </w:pPr>
-      <w:r>
-        <w:t>Laparotomia</w:t>
-      </w:r>
-    </w:p>
-    <w:p>
-      <w:pPr>
-        <w:pStyle w:val="PargrafodaLista"/>
-        <w:numPr>
-          <w:ilvl w:val="0"/>
-          <w:numId w:val="20"/>
-        </w:numPr>
-      </w:pPr>
-      <w:r>
-        <w:t>ATB -&gt; ceftriaxona 50-100mg/kg/dia</w:t>
-      </w:r>
-    </w:p>
-    <w:p/>
-    <w:p>
-      <w:pPr>
-        <w:pStyle w:val="Ttulo2"/>
-      </w:pPr>
-      <w:r>
-        <w:t>Abdome inflamatório</w:t>
-      </w:r>
-    </w:p>
-    <w:p>
-      <w:r>
-        <w:t xml:space="preserve">Pode ser causado por </w:t>
-      </w:r>
+        <w:t>sapingite</w:t>
+      </w:r>
+      <w:proofErr w:type="spellEnd"/>
       <w:r>
         <w:rPr>
           <w:b/>
           <w:bCs/>
         </w:rPr>
-        <w:t xml:space="preserve">apendicite, sapingite, diverticulite abcessada, pancreatite. </w:t>
-      </w:r>
-      <w:r>
-        <w:t xml:space="preserve">A </w:t>
-      </w:r>
+        <w:t xml:space="preserve">, diverticulite </w:t>
+      </w:r>
+      <w:proofErr w:type="spellStart"/>
       <w:r>
         <w:rPr>
           <w:b/>
           <w:bCs/>
         </w:rPr>
-        <w:t xml:space="preserve">Clinica </w:t>
-      </w:r>
-      <w:r>
-        <w:t xml:space="preserve">é positiva para os sinals de Lennander Gray-Turner e Cullen. A </w:t>
+        <w:t>abcessada</w:t>
+      </w:r>
+      <w:proofErr w:type="spellEnd"/>
+      <w:r>
+        <w:rPr>
+          <w:b/>
+          <w:bCs/>
+        </w:rPr>
+        <w:t xml:space="preserve">, pancreatite. </w:t>
+      </w:r>
+      <w:r>
+        <w:t xml:space="preserve">A </w:t>
+      </w:r>
+      <w:proofErr w:type="spellStart"/>
+      <w:r>
+        <w:rPr>
+          <w:b/>
+          <w:bCs/>
+        </w:rPr>
+        <w:t>Clinica</w:t>
+      </w:r>
+      <w:proofErr w:type="spellEnd"/>
+      <w:r>
+        <w:rPr>
+          <w:b/>
+          <w:bCs/>
+        </w:rPr>
+        <w:t xml:space="preserve"> </w:t>
+      </w:r>
+      <w:r>
+        <w:t xml:space="preserve">é positiva para os </w:t>
+      </w:r>
+      <w:proofErr w:type="spellStart"/>
+      <w:r>
+        <w:t>sinals</w:t>
+      </w:r>
+      <w:proofErr w:type="spellEnd"/>
+      <w:r>
+        <w:t xml:space="preserve"> de Lennander Gray-Turner e </w:t>
+      </w:r>
+      <w:proofErr w:type="spellStart"/>
+      <w:r>
+        <w:t>Cullen</w:t>
+      </w:r>
+      <w:proofErr w:type="spellEnd"/>
+      <w:r>
+        <w:t xml:space="preserve">. A </w:t>
       </w:r>
       <w:r>
         <w:rPr>
@@ -2784,6 +2999,232 @@
 <file path=word/numbering.xml><?xml version="1.0" encoding="utf-8"?>
 <w:numbering xmlns:wpc="http://schemas.microsoft.com/office/word/2010/wordprocessingCanvas" xmlns:cx="http://schemas.microsoft.com/office/drawing/2014/chartex" xmlns:cx1="http://schemas.microsoft.com/office/drawing/2015/9/8/chartex" xmlns:cx2="http://schemas.microsoft.com/office/drawing/2015/10/21/chartex" xmlns:cx3="http://schemas.microsoft.com/office/drawing/2016/5/9/chartex" xmlns:cx4="http://schemas.microsoft.com/office/drawing/2016/5/10/chartex" xmlns:cx5="http://schemas.microsoft.com/office/drawing/2016/5/11/chartex" xmlns:cx6="http://schemas.microsoft.com/office/drawing/2016/5/12/chartex" xmlns:cx7="http://schemas.microsoft.com/office/drawing/2016/5/13/chartex" xmlns:cx8="http://schemas.microsoft.com/office/drawing/2016/5/14/chartex" xmlns:mc="http://schemas.openxmlformats.org/markup-compatibility/2006" xmlns:aink="http://schemas.microsoft.com/office/drawing/2016/ink" xmlns:am3d="http://schemas.microsoft.com/office/drawing/2017/model3d" xmlns:o="urn:schemas-microsoft-com:office:office" xmlns:oel="http://schemas.microsoft.com/office/2019/extlst" xmlns:r="http://schemas.openxmlformats.org/officeDocument/2006/relationships" xmlns:m="http://schemas.openxmlformats.org/officeDocument/2006/math" xmlns:v="urn:schemas-microsoft-com:vml" xmlns:wp14="http://schemas.microsoft.com/office/word/2010/wordprocessingDrawing" xmlns:wp="http://schemas.openxmlformats.org/drawingml/2006/wordprocessingDrawing" xmlns:w10="urn:schemas-microsoft-com:office:word" xmlns:w="http://schemas.openxmlformats.org/wordprocessingml/2006/main" xmlns:w14="http://schemas.microsoft.com/office/word/2010/wordml" xmlns:w15="http://schemas.microsoft.com/office/word/2012/wordml" xmlns:w16cex="http://schemas.microsoft.com/office/word/2018/wordml/cex" xmlns:w16cid="http://schemas.microsoft.com/office/word/2016/wordml/cid" xmlns:w16="http://schemas.microsoft.com/office/word/2018/wordml" xmlns:w16sdtdh="http://schemas.microsoft.com/office/word/2020/wordml/sdtdatahash" xmlns:w16se="http://schemas.microsoft.com/office/word/2015/wordml/symex" xmlns:wpg="http://schemas.microsoft.com/office/word/2010/wordprocessingGroup" xmlns:wpi="http://schemas.microsoft.com/office/word/2010/wordprocessingInk" xmlns:wne="http://schemas.microsoft.com/office/word/2006/wordml" xmlns:wps="http://schemas.microsoft.com/office/word/2010/wordprocessingShape" mc:Ignorable="w14 w15 w16se w16cid w16 w16cex w16sdtdh wp14">
   <w:abstractNum w:abstractNumId="0" w15:restartNumberingAfterBreak="0">
+    <w:nsid w:val="02674921"/>
+    <w:multiLevelType w:val="hybridMultilevel"/>
+    <w:tmpl w:val="63D0AA7E"/>
+    <w:lvl w:ilvl="0" w:tplc="04160001">
+      <w:start w:val="1"/>
+      <w:numFmt w:val="bullet"/>
+      <w:lvlText w:val=""/>
+      <w:lvlJc w:val="left"/>
+      <w:pPr>
+        <w:ind w:left="1429" w:hanging="360"/>
+      </w:pPr>
+      <w:rPr>
+        <w:rFonts w:ascii="Symbol" w:hAnsi="Symbol" w:hint="default"/>
+      </w:rPr>
+    </w:lvl>
+    <w:lvl w:ilvl="1" w:tplc="04160003" w:tentative="1">
+      <w:start w:val="1"/>
+      <w:numFmt w:val="bullet"/>
+      <w:lvlText w:val="o"/>
+      <w:lvlJc w:val="left"/>
+      <w:pPr>
+        <w:ind w:left="2149" w:hanging="360"/>
+      </w:pPr>
+      <w:rPr>
+        <w:rFonts w:ascii="Courier New" w:hAnsi="Courier New" w:cs="Courier New" w:hint="default"/>
+      </w:rPr>
+    </w:lvl>
+    <w:lvl w:ilvl="2" w:tplc="04160005" w:tentative="1">
+      <w:start w:val="1"/>
+      <w:numFmt w:val="bullet"/>
+      <w:lvlText w:val=""/>
+      <w:lvlJc w:val="left"/>
+      <w:pPr>
+        <w:ind w:left="2869" w:hanging="360"/>
+      </w:pPr>
+      <w:rPr>
+        <w:rFonts w:ascii="Wingdings" w:hAnsi="Wingdings" w:hint="default"/>
+      </w:rPr>
+    </w:lvl>
+    <w:lvl w:ilvl="3" w:tplc="04160001" w:tentative="1">
+      <w:start w:val="1"/>
+      <w:numFmt w:val="bullet"/>
+      <w:lvlText w:val=""/>
+      <w:lvlJc w:val="left"/>
+      <w:pPr>
+        <w:ind w:left="3589" w:hanging="360"/>
+      </w:pPr>
+      <w:rPr>
+        <w:rFonts w:ascii="Symbol" w:hAnsi="Symbol" w:hint="default"/>
+      </w:rPr>
+    </w:lvl>
+    <w:lvl w:ilvl="4" w:tplc="04160003" w:tentative="1">
+      <w:start w:val="1"/>
+      <w:numFmt w:val="bullet"/>
+      <w:lvlText w:val="o"/>
+      <w:lvlJc w:val="left"/>
+      <w:pPr>
+        <w:ind w:left="4309" w:hanging="360"/>
+      </w:pPr>
+      <w:rPr>
+        <w:rFonts w:ascii="Courier New" w:hAnsi="Courier New" w:cs="Courier New" w:hint="default"/>
+      </w:rPr>
+    </w:lvl>
+    <w:lvl w:ilvl="5" w:tplc="04160005" w:tentative="1">
+      <w:start w:val="1"/>
+      <w:numFmt w:val="bullet"/>
+      <w:lvlText w:val=""/>
+      <w:lvlJc w:val="left"/>
+      <w:pPr>
+        <w:ind w:left="5029" w:hanging="360"/>
+      </w:pPr>
+      <w:rPr>
+        <w:rFonts w:ascii="Wingdings" w:hAnsi="Wingdings" w:hint="default"/>
+      </w:rPr>
+    </w:lvl>
+    <w:lvl w:ilvl="6" w:tplc="04160001" w:tentative="1">
+      <w:start w:val="1"/>
+      <w:numFmt w:val="bullet"/>
+      <w:lvlText w:val=""/>
+      <w:lvlJc w:val="left"/>
+      <w:pPr>
+        <w:ind w:left="5749" w:hanging="360"/>
+      </w:pPr>
+      <w:rPr>
+        <w:rFonts w:ascii="Symbol" w:hAnsi="Symbol" w:hint="default"/>
+      </w:rPr>
+    </w:lvl>
+    <w:lvl w:ilvl="7" w:tplc="04160003" w:tentative="1">
+      <w:start w:val="1"/>
+      <w:numFmt w:val="bullet"/>
+      <w:lvlText w:val="o"/>
+      <w:lvlJc w:val="left"/>
+      <w:pPr>
+        <w:ind w:left="6469" w:hanging="360"/>
+      </w:pPr>
+      <w:rPr>
+        <w:rFonts w:ascii="Courier New" w:hAnsi="Courier New" w:cs="Courier New" w:hint="default"/>
+      </w:rPr>
+    </w:lvl>
+    <w:lvl w:ilvl="8" w:tplc="04160005" w:tentative="1">
+      <w:start w:val="1"/>
+      <w:numFmt w:val="bullet"/>
+      <w:lvlText w:val=""/>
+      <w:lvlJc w:val="left"/>
+      <w:pPr>
+        <w:ind w:left="7189" w:hanging="360"/>
+      </w:pPr>
+      <w:rPr>
+        <w:rFonts w:ascii="Wingdings" w:hAnsi="Wingdings" w:hint="default"/>
+      </w:rPr>
+    </w:lvl>
+  </w:abstractNum>
+  <w:abstractNum w:abstractNumId="1" w15:restartNumberingAfterBreak="0">
+    <w:nsid w:val="04276B11"/>
+    <w:multiLevelType w:val="hybridMultilevel"/>
+    <w:tmpl w:val="9132AF9C"/>
+    <w:lvl w:ilvl="0" w:tplc="04160001">
+      <w:start w:val="1"/>
+      <w:numFmt w:val="bullet"/>
+      <w:lvlText w:val=""/>
+      <w:lvlJc w:val="left"/>
+      <w:pPr>
+        <w:ind w:left="1429" w:hanging="360"/>
+      </w:pPr>
+      <w:rPr>
+        <w:rFonts w:ascii="Symbol" w:hAnsi="Symbol" w:hint="default"/>
+      </w:rPr>
+    </w:lvl>
+    <w:lvl w:ilvl="1" w:tplc="04160003" w:tentative="1">
+      <w:start w:val="1"/>
+      <w:numFmt w:val="bullet"/>
+      <w:lvlText w:val="o"/>
+      <w:lvlJc w:val="left"/>
+      <w:pPr>
+        <w:ind w:left="2149" w:hanging="360"/>
+      </w:pPr>
+      <w:rPr>
+        <w:rFonts w:ascii="Courier New" w:hAnsi="Courier New" w:cs="Courier New" w:hint="default"/>
+      </w:rPr>
+    </w:lvl>
+    <w:lvl w:ilvl="2" w:tplc="04160005" w:tentative="1">
+      <w:start w:val="1"/>
+      <w:numFmt w:val="bullet"/>
+      <w:lvlText w:val=""/>
+      <w:lvlJc w:val="left"/>
+      <w:pPr>
+        <w:ind w:left="2869" w:hanging="360"/>
+      </w:pPr>
+      <w:rPr>
+        <w:rFonts w:ascii="Wingdings" w:hAnsi="Wingdings" w:hint="default"/>
+      </w:rPr>
+    </w:lvl>
+    <w:lvl w:ilvl="3" w:tplc="04160001" w:tentative="1">
+      <w:start w:val="1"/>
+      <w:numFmt w:val="bullet"/>
+      <w:lvlText w:val=""/>
+      <w:lvlJc w:val="left"/>
+      <w:pPr>
+        <w:ind w:left="3589" w:hanging="360"/>
+      </w:pPr>
+      <w:rPr>
+        <w:rFonts w:ascii="Symbol" w:hAnsi="Symbol" w:hint="default"/>
+      </w:rPr>
+    </w:lvl>
+    <w:lvl w:ilvl="4" w:tplc="04160003" w:tentative="1">
+      <w:start w:val="1"/>
+      <w:numFmt w:val="bullet"/>
+      <w:lvlText w:val="o"/>
+      <w:lvlJc w:val="left"/>
+      <w:pPr>
+        <w:ind w:left="4309" w:hanging="360"/>
+      </w:pPr>
+      <w:rPr>
+        <w:rFonts w:ascii="Courier New" w:hAnsi="Courier New" w:cs="Courier New" w:hint="default"/>
+      </w:rPr>
+    </w:lvl>
+    <w:lvl w:ilvl="5" w:tplc="04160005" w:tentative="1">
+      <w:start w:val="1"/>
+      <w:numFmt w:val="bullet"/>
+      <w:lvlText w:val=""/>
+      <w:lvlJc w:val="left"/>
+      <w:pPr>
+        <w:ind w:left="5029" w:hanging="360"/>
+      </w:pPr>
+      <w:rPr>
+        <w:rFonts w:ascii="Wingdings" w:hAnsi="Wingdings" w:hint="default"/>
+      </w:rPr>
+    </w:lvl>
+    <w:lvl w:ilvl="6" w:tplc="04160001" w:tentative="1">
+      <w:start w:val="1"/>
+      <w:numFmt w:val="bullet"/>
+      <w:lvlText w:val=""/>
+      <w:lvlJc w:val="left"/>
+      <w:pPr>
+        <w:ind w:left="5749" w:hanging="360"/>
+      </w:pPr>
+      <w:rPr>
+        <w:rFonts w:ascii="Symbol" w:hAnsi="Symbol" w:hint="default"/>
+      </w:rPr>
+    </w:lvl>
+    <w:lvl w:ilvl="7" w:tplc="04160003" w:tentative="1">
+      <w:start w:val="1"/>
+      <w:numFmt w:val="bullet"/>
+      <w:lvlText w:val="o"/>
+      <w:lvlJc w:val="left"/>
+      <w:pPr>
+        <w:ind w:left="6469" w:hanging="360"/>
+      </w:pPr>
+      <w:rPr>
+        <w:rFonts w:ascii="Courier New" w:hAnsi="Courier New" w:cs="Courier New" w:hint="default"/>
+      </w:rPr>
+    </w:lvl>
+    <w:lvl w:ilvl="8" w:tplc="04160005" w:tentative="1">
+      <w:start w:val="1"/>
+      <w:numFmt w:val="bullet"/>
+      <w:lvlText w:val=""/>
+      <w:lvlJc w:val="left"/>
+      <w:pPr>
+        <w:ind w:left="7189" w:hanging="360"/>
+      </w:pPr>
+      <w:rPr>
+        <w:rFonts w:ascii="Wingdings" w:hAnsi="Wingdings" w:hint="default"/>
+      </w:rPr>
+    </w:lvl>
+  </w:abstractNum>
+  <w:abstractNum w:abstractNumId="2" w15:restartNumberingAfterBreak="0">
     <w:nsid w:val="07BD0C36"/>
     <w:multiLevelType w:val="hybridMultilevel"/>
     <w:tmpl w:val="5634A1F2"/>
@@ -2896,7 +3337,7 @@
       </w:rPr>
     </w:lvl>
   </w:abstractNum>
-  <w:abstractNum w:abstractNumId="1" w15:restartNumberingAfterBreak="0">
+  <w:abstractNum w:abstractNumId="3" w15:restartNumberingAfterBreak="0">
     <w:nsid w:val="1116289E"/>
     <w:multiLevelType w:val="hybridMultilevel"/>
     <w:tmpl w:val="D2A0C154"/>
@@ -3009,7 +3450,7 @@
       </w:rPr>
     </w:lvl>
   </w:abstractNum>
-  <w:abstractNum w:abstractNumId="2" w15:restartNumberingAfterBreak="0">
+  <w:abstractNum w:abstractNumId="4" w15:restartNumberingAfterBreak="0">
     <w:nsid w:val="12213CD4"/>
     <w:multiLevelType w:val="hybridMultilevel"/>
     <w:tmpl w:val="8F701F0E"/>
@@ -3122,7 +3563,233 @@
       </w:rPr>
     </w:lvl>
   </w:abstractNum>
-  <w:abstractNum w:abstractNumId="3" w15:restartNumberingAfterBreak="0">
+  <w:abstractNum w:abstractNumId="5" w15:restartNumberingAfterBreak="0">
+    <w:nsid w:val="146350F3"/>
+    <w:multiLevelType w:val="hybridMultilevel"/>
+    <w:tmpl w:val="943C2966"/>
+    <w:lvl w:ilvl="0" w:tplc="04160001">
+      <w:start w:val="1"/>
+      <w:numFmt w:val="bullet"/>
+      <w:lvlText w:val=""/>
+      <w:lvlJc w:val="left"/>
+      <w:pPr>
+        <w:ind w:left="1429" w:hanging="360"/>
+      </w:pPr>
+      <w:rPr>
+        <w:rFonts w:ascii="Symbol" w:hAnsi="Symbol" w:hint="default"/>
+      </w:rPr>
+    </w:lvl>
+    <w:lvl w:ilvl="1" w:tplc="04160003" w:tentative="1">
+      <w:start w:val="1"/>
+      <w:numFmt w:val="bullet"/>
+      <w:lvlText w:val="o"/>
+      <w:lvlJc w:val="left"/>
+      <w:pPr>
+        <w:ind w:left="2149" w:hanging="360"/>
+      </w:pPr>
+      <w:rPr>
+        <w:rFonts w:ascii="Courier New" w:hAnsi="Courier New" w:cs="Courier New" w:hint="default"/>
+      </w:rPr>
+    </w:lvl>
+    <w:lvl w:ilvl="2" w:tplc="04160005" w:tentative="1">
+      <w:start w:val="1"/>
+      <w:numFmt w:val="bullet"/>
+      <w:lvlText w:val=""/>
+      <w:lvlJc w:val="left"/>
+      <w:pPr>
+        <w:ind w:left="2869" w:hanging="360"/>
+      </w:pPr>
+      <w:rPr>
+        <w:rFonts w:ascii="Wingdings" w:hAnsi="Wingdings" w:hint="default"/>
+      </w:rPr>
+    </w:lvl>
+    <w:lvl w:ilvl="3" w:tplc="04160001" w:tentative="1">
+      <w:start w:val="1"/>
+      <w:numFmt w:val="bullet"/>
+      <w:lvlText w:val=""/>
+      <w:lvlJc w:val="left"/>
+      <w:pPr>
+        <w:ind w:left="3589" w:hanging="360"/>
+      </w:pPr>
+      <w:rPr>
+        <w:rFonts w:ascii="Symbol" w:hAnsi="Symbol" w:hint="default"/>
+      </w:rPr>
+    </w:lvl>
+    <w:lvl w:ilvl="4" w:tplc="04160003" w:tentative="1">
+      <w:start w:val="1"/>
+      <w:numFmt w:val="bullet"/>
+      <w:lvlText w:val="o"/>
+      <w:lvlJc w:val="left"/>
+      <w:pPr>
+        <w:ind w:left="4309" w:hanging="360"/>
+      </w:pPr>
+      <w:rPr>
+        <w:rFonts w:ascii="Courier New" w:hAnsi="Courier New" w:cs="Courier New" w:hint="default"/>
+      </w:rPr>
+    </w:lvl>
+    <w:lvl w:ilvl="5" w:tplc="04160005" w:tentative="1">
+      <w:start w:val="1"/>
+      <w:numFmt w:val="bullet"/>
+      <w:lvlText w:val=""/>
+      <w:lvlJc w:val="left"/>
+      <w:pPr>
+        <w:ind w:left="5029" w:hanging="360"/>
+      </w:pPr>
+      <w:rPr>
+        <w:rFonts w:ascii="Wingdings" w:hAnsi="Wingdings" w:hint="default"/>
+      </w:rPr>
+    </w:lvl>
+    <w:lvl w:ilvl="6" w:tplc="04160001" w:tentative="1">
+      <w:start w:val="1"/>
+      <w:numFmt w:val="bullet"/>
+      <w:lvlText w:val=""/>
+      <w:lvlJc w:val="left"/>
+      <w:pPr>
+        <w:ind w:left="5749" w:hanging="360"/>
+      </w:pPr>
+      <w:rPr>
+        <w:rFonts w:ascii="Symbol" w:hAnsi="Symbol" w:hint="default"/>
+      </w:rPr>
+    </w:lvl>
+    <w:lvl w:ilvl="7" w:tplc="04160003" w:tentative="1">
+      <w:start w:val="1"/>
+      <w:numFmt w:val="bullet"/>
+      <w:lvlText w:val="o"/>
+      <w:lvlJc w:val="left"/>
+      <w:pPr>
+        <w:ind w:left="6469" w:hanging="360"/>
+      </w:pPr>
+      <w:rPr>
+        <w:rFonts w:ascii="Courier New" w:hAnsi="Courier New" w:cs="Courier New" w:hint="default"/>
+      </w:rPr>
+    </w:lvl>
+    <w:lvl w:ilvl="8" w:tplc="04160005" w:tentative="1">
+      <w:start w:val="1"/>
+      <w:numFmt w:val="bullet"/>
+      <w:lvlText w:val=""/>
+      <w:lvlJc w:val="left"/>
+      <w:pPr>
+        <w:ind w:left="7189" w:hanging="360"/>
+      </w:pPr>
+      <w:rPr>
+        <w:rFonts w:ascii="Wingdings" w:hAnsi="Wingdings" w:hint="default"/>
+      </w:rPr>
+    </w:lvl>
+  </w:abstractNum>
+  <w:abstractNum w:abstractNumId="6" w15:restartNumberingAfterBreak="0">
+    <w:nsid w:val="15DD6ED6"/>
+    <w:multiLevelType w:val="hybridMultilevel"/>
+    <w:tmpl w:val="AF386426"/>
+    <w:lvl w:ilvl="0" w:tplc="04160001">
+      <w:start w:val="1"/>
+      <w:numFmt w:val="bullet"/>
+      <w:lvlText w:val=""/>
+      <w:lvlJc w:val="left"/>
+      <w:pPr>
+        <w:ind w:left="1429" w:hanging="360"/>
+      </w:pPr>
+      <w:rPr>
+        <w:rFonts w:ascii="Symbol" w:hAnsi="Symbol" w:hint="default"/>
+      </w:rPr>
+    </w:lvl>
+    <w:lvl w:ilvl="1" w:tplc="04160003" w:tentative="1">
+      <w:start w:val="1"/>
+      <w:numFmt w:val="bullet"/>
+      <w:lvlText w:val="o"/>
+      <w:lvlJc w:val="left"/>
+      <w:pPr>
+        <w:ind w:left="2149" w:hanging="360"/>
+      </w:pPr>
+      <w:rPr>
+        <w:rFonts w:ascii="Courier New" w:hAnsi="Courier New" w:cs="Courier New" w:hint="default"/>
+      </w:rPr>
+    </w:lvl>
+    <w:lvl w:ilvl="2" w:tplc="04160005" w:tentative="1">
+      <w:start w:val="1"/>
+      <w:numFmt w:val="bullet"/>
+      <w:lvlText w:val=""/>
+      <w:lvlJc w:val="left"/>
+      <w:pPr>
+        <w:ind w:left="2869" w:hanging="360"/>
+      </w:pPr>
+      <w:rPr>
+        <w:rFonts w:ascii="Wingdings" w:hAnsi="Wingdings" w:hint="default"/>
+      </w:rPr>
+    </w:lvl>
+    <w:lvl w:ilvl="3" w:tplc="04160001" w:tentative="1">
+      <w:start w:val="1"/>
+      <w:numFmt w:val="bullet"/>
+      <w:lvlText w:val=""/>
+      <w:lvlJc w:val="left"/>
+      <w:pPr>
+        <w:ind w:left="3589" w:hanging="360"/>
+      </w:pPr>
+      <w:rPr>
+        <w:rFonts w:ascii="Symbol" w:hAnsi="Symbol" w:hint="default"/>
+      </w:rPr>
+    </w:lvl>
+    <w:lvl w:ilvl="4" w:tplc="04160003" w:tentative="1">
+      <w:start w:val="1"/>
+      <w:numFmt w:val="bullet"/>
+      <w:lvlText w:val="o"/>
+      <w:lvlJc w:val="left"/>
+      <w:pPr>
+        <w:ind w:left="4309" w:hanging="360"/>
+      </w:pPr>
+      <w:rPr>
+        <w:rFonts w:ascii="Courier New" w:hAnsi="Courier New" w:cs="Courier New" w:hint="default"/>
+      </w:rPr>
+    </w:lvl>
+    <w:lvl w:ilvl="5" w:tplc="04160005" w:tentative="1">
+      <w:start w:val="1"/>
+      <w:numFmt w:val="bullet"/>
+      <w:lvlText w:val=""/>
+      <w:lvlJc w:val="left"/>
+      <w:pPr>
+        <w:ind w:left="5029" w:hanging="360"/>
+      </w:pPr>
+      <w:rPr>
+        <w:rFonts w:ascii="Wingdings" w:hAnsi="Wingdings" w:hint="default"/>
+      </w:rPr>
+    </w:lvl>
+    <w:lvl w:ilvl="6" w:tplc="04160001" w:tentative="1">
+      <w:start w:val="1"/>
+      <w:numFmt w:val="bullet"/>
+      <w:lvlText w:val=""/>
+      <w:lvlJc w:val="left"/>
+      <w:pPr>
+        <w:ind w:left="5749" w:hanging="360"/>
+      </w:pPr>
+      <w:rPr>
+        <w:rFonts w:ascii="Symbol" w:hAnsi="Symbol" w:hint="default"/>
+      </w:rPr>
+    </w:lvl>
+    <w:lvl w:ilvl="7" w:tplc="04160003" w:tentative="1">
+      <w:start w:val="1"/>
+      <w:numFmt w:val="bullet"/>
+      <w:lvlText w:val="o"/>
+      <w:lvlJc w:val="left"/>
+      <w:pPr>
+        <w:ind w:left="6469" w:hanging="360"/>
+      </w:pPr>
+      <w:rPr>
+        <w:rFonts w:ascii="Courier New" w:hAnsi="Courier New" w:cs="Courier New" w:hint="default"/>
+      </w:rPr>
+    </w:lvl>
+    <w:lvl w:ilvl="8" w:tplc="04160005" w:tentative="1">
+      <w:start w:val="1"/>
+      <w:numFmt w:val="bullet"/>
+      <w:lvlText w:val=""/>
+      <w:lvlJc w:val="left"/>
+      <w:pPr>
+        <w:ind w:left="7189" w:hanging="360"/>
+      </w:pPr>
+      <w:rPr>
+        <w:rFonts w:ascii="Wingdings" w:hAnsi="Wingdings" w:hint="default"/>
+      </w:rPr>
+    </w:lvl>
+  </w:abstractNum>
+  <w:abstractNum w:abstractNumId="7" w15:restartNumberingAfterBreak="0">
     <w:nsid w:val="17B53577"/>
     <w:multiLevelType w:val="hybridMultilevel"/>
     <w:tmpl w:val="1AF0DB1E"/>
@@ -3235,7 +3902,7 @@
       </w:rPr>
     </w:lvl>
   </w:abstractNum>
-  <w:abstractNum w:abstractNumId="4" w15:restartNumberingAfterBreak="0">
+  <w:abstractNum w:abstractNumId="8" w15:restartNumberingAfterBreak="0">
     <w:nsid w:val="1E500932"/>
     <w:multiLevelType w:val="hybridMultilevel"/>
     <w:tmpl w:val="D368BB8C"/>
@@ -3348,7 +4015,7 @@
       </w:rPr>
     </w:lvl>
   </w:abstractNum>
-  <w:abstractNum w:abstractNumId="5" w15:restartNumberingAfterBreak="0">
+  <w:abstractNum w:abstractNumId="9" w15:restartNumberingAfterBreak="0">
     <w:nsid w:val="22B069F3"/>
     <w:multiLevelType w:val="hybridMultilevel"/>
     <w:tmpl w:val="A796ACA2"/>
@@ -3461,7 +4128,7 @@
       </w:rPr>
     </w:lvl>
   </w:abstractNum>
-  <w:abstractNum w:abstractNumId="6" w15:restartNumberingAfterBreak="0">
+  <w:abstractNum w:abstractNumId="10" w15:restartNumberingAfterBreak="0">
     <w:nsid w:val="279F3E11"/>
     <w:multiLevelType w:val="hybridMultilevel"/>
     <w:tmpl w:val="99A85660"/>
@@ -3574,7 +4241,7 @@
       </w:rPr>
     </w:lvl>
   </w:abstractNum>
-  <w:abstractNum w:abstractNumId="7" w15:restartNumberingAfterBreak="0">
+  <w:abstractNum w:abstractNumId="11" w15:restartNumberingAfterBreak="0">
     <w:nsid w:val="296D70C4"/>
     <w:multiLevelType w:val="hybridMultilevel"/>
     <w:tmpl w:val="463494B8"/>
@@ -3687,7 +4354,120 @@
       </w:rPr>
     </w:lvl>
   </w:abstractNum>
-  <w:abstractNum w:abstractNumId="8" w15:restartNumberingAfterBreak="0">
+  <w:abstractNum w:abstractNumId="12" w15:restartNumberingAfterBreak="0">
+    <w:nsid w:val="2CEF1AC7"/>
+    <w:multiLevelType w:val="hybridMultilevel"/>
+    <w:tmpl w:val="0120759C"/>
+    <w:lvl w:ilvl="0" w:tplc="04160001">
+      <w:start w:val="1"/>
+      <w:numFmt w:val="bullet"/>
+      <w:lvlText w:val=""/>
+      <w:lvlJc w:val="left"/>
+      <w:pPr>
+        <w:ind w:left="1429" w:hanging="360"/>
+      </w:pPr>
+      <w:rPr>
+        <w:rFonts w:ascii="Symbol" w:hAnsi="Symbol" w:hint="default"/>
+      </w:rPr>
+    </w:lvl>
+    <w:lvl w:ilvl="1" w:tplc="04160003" w:tentative="1">
+      <w:start w:val="1"/>
+      <w:numFmt w:val="bullet"/>
+      <w:lvlText w:val="o"/>
+      <w:lvlJc w:val="left"/>
+      <w:pPr>
+        <w:ind w:left="2149" w:hanging="360"/>
+      </w:pPr>
+      <w:rPr>
+        <w:rFonts w:ascii="Courier New" w:hAnsi="Courier New" w:cs="Courier New" w:hint="default"/>
+      </w:rPr>
+    </w:lvl>
+    <w:lvl w:ilvl="2" w:tplc="04160005" w:tentative="1">
+      <w:start w:val="1"/>
+      <w:numFmt w:val="bullet"/>
+      <w:lvlText w:val=""/>
+      <w:lvlJc w:val="left"/>
+      <w:pPr>
+        <w:ind w:left="2869" w:hanging="360"/>
+      </w:pPr>
+      <w:rPr>
+        <w:rFonts w:ascii="Wingdings" w:hAnsi="Wingdings" w:hint="default"/>
+      </w:rPr>
+    </w:lvl>
+    <w:lvl w:ilvl="3" w:tplc="04160001" w:tentative="1">
+      <w:start w:val="1"/>
+      <w:numFmt w:val="bullet"/>
+      <w:lvlText w:val=""/>
+      <w:lvlJc w:val="left"/>
+      <w:pPr>
+        <w:ind w:left="3589" w:hanging="360"/>
+      </w:pPr>
+      <w:rPr>
+        <w:rFonts w:ascii="Symbol" w:hAnsi="Symbol" w:hint="default"/>
+      </w:rPr>
+    </w:lvl>
+    <w:lvl w:ilvl="4" w:tplc="04160003" w:tentative="1">
+      <w:start w:val="1"/>
+      <w:numFmt w:val="bullet"/>
+      <w:lvlText w:val="o"/>
+      <w:lvlJc w:val="left"/>
+      <w:pPr>
+        <w:ind w:left="4309" w:hanging="360"/>
+      </w:pPr>
+      <w:rPr>
+        <w:rFonts w:ascii="Courier New" w:hAnsi="Courier New" w:cs="Courier New" w:hint="default"/>
+      </w:rPr>
+    </w:lvl>
+    <w:lvl w:ilvl="5" w:tplc="04160005" w:tentative="1">
+      <w:start w:val="1"/>
+      <w:numFmt w:val="bullet"/>
+      <w:lvlText w:val=""/>
+      <w:lvlJc w:val="left"/>
+      <w:pPr>
+        <w:ind w:left="5029" w:hanging="360"/>
+      </w:pPr>
+      <w:rPr>
+        <w:rFonts w:ascii="Wingdings" w:hAnsi="Wingdings" w:hint="default"/>
+      </w:rPr>
+    </w:lvl>
+    <w:lvl w:ilvl="6" w:tplc="04160001" w:tentative="1">
+      <w:start w:val="1"/>
+      <w:numFmt w:val="bullet"/>
+      <w:lvlText w:val=""/>
+      <w:lvlJc w:val="left"/>
+      <w:pPr>
+        <w:ind w:left="5749" w:hanging="360"/>
+      </w:pPr>
+      <w:rPr>
+        <w:rFonts w:ascii="Symbol" w:hAnsi="Symbol" w:hint="default"/>
+      </w:rPr>
+    </w:lvl>
+    <w:lvl w:ilvl="7" w:tplc="04160003" w:tentative="1">
+      <w:start w:val="1"/>
+      <w:numFmt w:val="bullet"/>
+      <w:lvlText w:val="o"/>
+      <w:lvlJc w:val="left"/>
+      <w:pPr>
+        <w:ind w:left="6469" w:hanging="360"/>
+      </w:pPr>
+      <w:rPr>
+        <w:rFonts w:ascii="Courier New" w:hAnsi="Courier New" w:cs="Courier New" w:hint="default"/>
+      </w:rPr>
+    </w:lvl>
+    <w:lvl w:ilvl="8" w:tplc="04160005" w:tentative="1">
+      <w:start w:val="1"/>
+      <w:numFmt w:val="bullet"/>
+      <w:lvlText w:val=""/>
+      <w:lvlJc w:val="left"/>
+      <w:pPr>
+        <w:ind w:left="7189" w:hanging="360"/>
+      </w:pPr>
+      <w:rPr>
+        <w:rFonts w:ascii="Wingdings" w:hAnsi="Wingdings" w:hint="default"/>
+      </w:rPr>
+    </w:lvl>
+  </w:abstractNum>
+  <w:abstractNum w:abstractNumId="13" w15:restartNumberingAfterBreak="0">
     <w:nsid w:val="2CF8519A"/>
     <w:multiLevelType w:val="hybridMultilevel"/>
     <w:tmpl w:val="806A015A"/>
@@ -3800,7 +4580,93 @@
       </w:rPr>
     </w:lvl>
   </w:abstractNum>
-  <w:abstractNum w:abstractNumId="9" w15:restartNumberingAfterBreak="0">
+  <w:abstractNum w:abstractNumId="14" w15:restartNumberingAfterBreak="0">
+    <w:nsid w:val="2DE43DCE"/>
+    <w:multiLevelType w:val="hybridMultilevel"/>
+    <w:tmpl w:val="8704490A"/>
+    <w:lvl w:ilvl="0" w:tplc="0416000F">
+      <w:start w:val="1"/>
+      <w:numFmt w:val="decimal"/>
+      <w:lvlText w:val="%1."/>
+      <w:lvlJc w:val="left"/>
+      <w:pPr>
+        <w:ind w:left="1429" w:hanging="360"/>
+      </w:pPr>
+    </w:lvl>
+    <w:lvl w:ilvl="1" w:tplc="04160019" w:tentative="1">
+      <w:start w:val="1"/>
+      <w:numFmt w:val="lowerLetter"/>
+      <w:lvlText w:val="%2."/>
+      <w:lvlJc w:val="left"/>
+      <w:pPr>
+        <w:ind w:left="2149" w:hanging="360"/>
+      </w:pPr>
+    </w:lvl>
+    <w:lvl w:ilvl="2" w:tplc="0416001B" w:tentative="1">
+      <w:start w:val="1"/>
+      <w:numFmt w:val="lowerRoman"/>
+      <w:lvlText w:val="%3."/>
+      <w:lvlJc w:val="right"/>
+      <w:pPr>
+        <w:ind w:left="2869" w:hanging="180"/>
+      </w:pPr>
+    </w:lvl>
+    <w:lvl w:ilvl="3" w:tplc="0416000F" w:tentative="1">
+      <w:start w:val="1"/>
+      <w:numFmt w:val="decimal"/>
+      <w:lvlText w:val="%4."/>
+      <w:lvlJc w:val="left"/>
+      <w:pPr>
+        <w:ind w:left="3589" w:hanging="360"/>
+      </w:pPr>
+    </w:lvl>
+    <w:lvl w:ilvl="4" w:tplc="04160019" w:tentative="1">
+      <w:start w:val="1"/>
+      <w:numFmt w:val="lowerLetter"/>
+      <w:lvlText w:val="%5."/>
+      <w:lvlJc w:val="left"/>
+      <w:pPr>
+        <w:ind w:left="4309" w:hanging="360"/>
+      </w:pPr>
+    </w:lvl>
+    <w:lvl w:ilvl="5" w:tplc="0416001B" w:tentative="1">
+      <w:start w:val="1"/>
+      <w:numFmt w:val="lowerRoman"/>
+      <w:lvlText w:val="%6."/>
+      <w:lvlJc w:val="right"/>
+      <w:pPr>
+        <w:ind w:left="5029" w:hanging="180"/>
+      </w:pPr>
+    </w:lvl>
+    <w:lvl w:ilvl="6" w:tplc="0416000F" w:tentative="1">
+      <w:start w:val="1"/>
+      <w:numFmt w:val="decimal"/>
+      <w:lvlText w:val="%7."/>
+      <w:lvlJc w:val="left"/>
+      <w:pPr>
+        <w:ind w:left="5749" w:hanging="360"/>
+      </w:pPr>
+    </w:lvl>
+    <w:lvl w:ilvl="7" w:tplc="04160019" w:tentative="1">
+      <w:start w:val="1"/>
+      <w:numFmt w:val="lowerLetter"/>
+      <w:lvlText w:val="%8."/>
+      <w:lvlJc w:val="left"/>
+      <w:pPr>
+        <w:ind w:left="6469" w:hanging="360"/>
+      </w:pPr>
+    </w:lvl>
+    <w:lvl w:ilvl="8" w:tplc="0416001B" w:tentative="1">
+      <w:start w:val="1"/>
+      <w:numFmt w:val="lowerRoman"/>
+      <w:lvlText w:val="%9."/>
+      <w:lvlJc w:val="right"/>
+      <w:pPr>
+        <w:ind w:left="7189" w:hanging="180"/>
+      </w:pPr>
+    </w:lvl>
+  </w:abstractNum>
+  <w:abstractNum w:abstractNumId="15" w15:restartNumberingAfterBreak="0">
     <w:nsid w:val="341D0734"/>
     <w:multiLevelType w:val="hybridMultilevel"/>
     <w:tmpl w:val="295E6A8A"/>
@@ -3913,7 +4779,96 @@
       </w:rPr>
     </w:lvl>
   </w:abstractNum>
-  <w:abstractNum w:abstractNumId="10" w15:restartNumberingAfterBreak="0">
+  <w:abstractNum w:abstractNumId="16" w15:restartNumberingAfterBreak="0">
+    <w:nsid w:val="353162EA"/>
+    <w:multiLevelType w:val="hybridMultilevel"/>
+    <w:tmpl w:val="393AED26"/>
+    <w:lvl w:ilvl="0" w:tplc="04160001">
+      <w:start w:val="1"/>
+      <w:numFmt w:val="bullet"/>
+      <w:lvlText w:val=""/>
+      <w:lvlJc w:val="left"/>
+      <w:pPr>
+        <w:ind w:left="720" w:hanging="360"/>
+      </w:pPr>
+      <w:rPr>
+        <w:rFonts w:ascii="Symbol" w:hAnsi="Symbol" w:hint="default"/>
+      </w:rPr>
+    </w:lvl>
+    <w:lvl w:ilvl="1" w:tplc="FFFFFFFF" w:tentative="1">
+      <w:start w:val="1"/>
+      <w:numFmt w:val="lowerLetter"/>
+      <w:lvlText w:val="%2."/>
+      <w:lvlJc w:val="left"/>
+      <w:pPr>
+        <w:ind w:left="1440" w:hanging="360"/>
+      </w:pPr>
+    </w:lvl>
+    <w:lvl w:ilvl="2" w:tplc="FFFFFFFF" w:tentative="1">
+      <w:start w:val="1"/>
+      <w:numFmt w:val="lowerRoman"/>
+      <w:lvlText w:val="%3."/>
+      <w:lvlJc w:val="right"/>
+      <w:pPr>
+        <w:ind w:left="2160" w:hanging="180"/>
+      </w:pPr>
+    </w:lvl>
+    <w:lvl w:ilvl="3" w:tplc="FFFFFFFF" w:tentative="1">
+      <w:start w:val="1"/>
+      <w:numFmt w:val="decimal"/>
+      <w:lvlText w:val="%4."/>
+      <w:lvlJc w:val="left"/>
+      <w:pPr>
+        <w:ind w:left="2880" w:hanging="360"/>
+      </w:pPr>
+    </w:lvl>
+    <w:lvl w:ilvl="4" w:tplc="FFFFFFFF" w:tentative="1">
+      <w:start w:val="1"/>
+      <w:numFmt w:val="lowerLetter"/>
+      <w:lvlText w:val="%5."/>
+      <w:lvlJc w:val="left"/>
+      <w:pPr>
+        <w:ind w:left="3600" w:hanging="360"/>
+      </w:pPr>
+    </w:lvl>
+    <w:lvl w:ilvl="5" w:tplc="FFFFFFFF" w:tentative="1">
+      <w:start w:val="1"/>
+      <w:numFmt w:val="lowerRoman"/>
+      <w:lvlText w:val="%6."/>
+      <w:lvlJc w:val="right"/>
+      <w:pPr>
+        <w:ind w:left="4320" w:hanging="180"/>
+      </w:pPr>
+    </w:lvl>
+    <w:lvl w:ilvl="6" w:tplc="FFFFFFFF" w:tentative="1">
+      <w:start w:val="1"/>
+      <w:numFmt w:val="decimal"/>
+      <w:lvlText w:val="%7."/>
+      <w:lvlJc w:val="left"/>
+      <w:pPr>
+        <w:ind w:left="5040" w:hanging="360"/>
+      </w:pPr>
+    </w:lvl>
+    <w:lvl w:ilvl="7" w:tplc="FFFFFFFF" w:tentative="1">
+      <w:start w:val="1"/>
+      <w:numFmt w:val="lowerLetter"/>
+      <w:lvlText w:val="%8."/>
+      <w:lvlJc w:val="left"/>
+      <w:pPr>
+        <w:ind w:left="5760" w:hanging="360"/>
+      </w:pPr>
+    </w:lvl>
+    <w:lvl w:ilvl="8" w:tplc="FFFFFFFF" w:tentative="1">
+      <w:start w:val="1"/>
+      <w:numFmt w:val="lowerRoman"/>
+      <w:lvlText w:val="%9."/>
+      <w:lvlJc w:val="right"/>
+      <w:pPr>
+        <w:ind w:left="6480" w:hanging="180"/>
+      </w:pPr>
+    </w:lvl>
+  </w:abstractNum>
+  <w:abstractNum w:abstractNumId="17" w15:restartNumberingAfterBreak="0">
     <w:nsid w:val="376F4DA7"/>
     <w:multiLevelType w:val="hybridMultilevel"/>
     <w:tmpl w:val="7DB61E06"/>
@@ -3999,7 +4954,7 @@
       </w:pPr>
     </w:lvl>
   </w:abstractNum>
-  <w:abstractNum w:abstractNumId="11" w15:restartNumberingAfterBreak="0">
+  <w:abstractNum w:abstractNumId="18" w15:restartNumberingAfterBreak="0">
     <w:nsid w:val="420C1B64"/>
     <w:multiLevelType w:val="hybridMultilevel"/>
     <w:tmpl w:val="FDD46F00"/>
@@ -4085,7 +5040,7 @@
       </w:pPr>
     </w:lvl>
   </w:abstractNum>
-  <w:abstractNum w:abstractNumId="12" w15:restartNumberingAfterBreak="0">
+  <w:abstractNum w:abstractNumId="19" w15:restartNumberingAfterBreak="0">
     <w:nsid w:val="428C28C3"/>
     <w:multiLevelType w:val="hybridMultilevel"/>
     <w:tmpl w:val="EFE6D29A"/>
@@ -4198,7 +5153,346 @@
       </w:rPr>
     </w:lvl>
   </w:abstractNum>
-  <w:abstractNum w:abstractNumId="13" w15:restartNumberingAfterBreak="0">
+  <w:abstractNum w:abstractNumId="20" w15:restartNumberingAfterBreak="0">
+    <w:nsid w:val="57FE65D6"/>
+    <w:multiLevelType w:val="hybridMultilevel"/>
+    <w:tmpl w:val="0980D068"/>
+    <w:lvl w:ilvl="0" w:tplc="04160001">
+      <w:start w:val="1"/>
+      <w:numFmt w:val="bullet"/>
+      <w:lvlText w:val=""/>
+      <w:lvlJc w:val="left"/>
+      <w:pPr>
+        <w:ind w:left="1429" w:hanging="360"/>
+      </w:pPr>
+      <w:rPr>
+        <w:rFonts w:ascii="Symbol" w:hAnsi="Symbol" w:hint="default"/>
+      </w:rPr>
+    </w:lvl>
+    <w:lvl w:ilvl="1" w:tplc="04160003" w:tentative="1">
+      <w:start w:val="1"/>
+      <w:numFmt w:val="bullet"/>
+      <w:lvlText w:val="o"/>
+      <w:lvlJc w:val="left"/>
+      <w:pPr>
+        <w:ind w:left="2149" w:hanging="360"/>
+      </w:pPr>
+      <w:rPr>
+        <w:rFonts w:ascii="Courier New" w:hAnsi="Courier New" w:cs="Courier New" w:hint="default"/>
+      </w:rPr>
+    </w:lvl>
+    <w:lvl w:ilvl="2" w:tplc="04160005" w:tentative="1">
+      <w:start w:val="1"/>
+      <w:numFmt w:val="bullet"/>
+      <w:lvlText w:val=""/>
+      <w:lvlJc w:val="left"/>
+      <w:pPr>
+        <w:ind w:left="2869" w:hanging="360"/>
+      </w:pPr>
+      <w:rPr>
+        <w:rFonts w:ascii="Wingdings" w:hAnsi="Wingdings" w:hint="default"/>
+      </w:rPr>
+    </w:lvl>
+    <w:lvl w:ilvl="3" w:tplc="04160001" w:tentative="1">
+      <w:start w:val="1"/>
+      <w:numFmt w:val="bullet"/>
+      <w:lvlText w:val=""/>
+      <w:lvlJc w:val="left"/>
+      <w:pPr>
+        <w:ind w:left="3589" w:hanging="360"/>
+      </w:pPr>
+      <w:rPr>
+        <w:rFonts w:ascii="Symbol" w:hAnsi="Symbol" w:hint="default"/>
+      </w:rPr>
+    </w:lvl>
+    <w:lvl w:ilvl="4" w:tplc="04160003" w:tentative="1">
+      <w:start w:val="1"/>
+      <w:numFmt w:val="bullet"/>
+      <w:lvlText w:val="o"/>
+      <w:lvlJc w:val="left"/>
+      <w:pPr>
+        <w:ind w:left="4309" w:hanging="360"/>
+      </w:pPr>
+      <w:rPr>
+        <w:rFonts w:ascii="Courier New" w:hAnsi="Courier New" w:cs="Courier New" w:hint="default"/>
+      </w:rPr>
+    </w:lvl>
+    <w:lvl w:ilvl="5" w:tplc="04160005" w:tentative="1">
+      <w:start w:val="1"/>
+      <w:numFmt w:val="bullet"/>
+      <w:lvlText w:val=""/>
+      <w:lvlJc w:val="left"/>
+      <w:pPr>
+        <w:ind w:left="5029" w:hanging="360"/>
+      </w:pPr>
+      <w:rPr>
+        <w:rFonts w:ascii="Wingdings" w:hAnsi="Wingdings" w:hint="default"/>
+      </w:rPr>
+    </w:lvl>
+    <w:lvl w:ilvl="6" w:tplc="04160001" w:tentative="1">
+      <w:start w:val="1"/>
+      <w:numFmt w:val="bullet"/>
+      <w:lvlText w:val=""/>
+      <w:lvlJc w:val="left"/>
+      <w:pPr>
+        <w:ind w:left="5749" w:hanging="360"/>
+      </w:pPr>
+      <w:rPr>
+        <w:rFonts w:ascii="Symbol" w:hAnsi="Symbol" w:hint="default"/>
+      </w:rPr>
+    </w:lvl>
+    <w:lvl w:ilvl="7" w:tplc="04160003" w:tentative="1">
+      <w:start w:val="1"/>
+      <w:numFmt w:val="bullet"/>
+      <w:lvlText w:val="o"/>
+      <w:lvlJc w:val="left"/>
+      <w:pPr>
+        <w:ind w:left="6469" w:hanging="360"/>
+      </w:pPr>
+      <w:rPr>
+        <w:rFonts w:ascii="Courier New" w:hAnsi="Courier New" w:cs="Courier New" w:hint="default"/>
+      </w:rPr>
+    </w:lvl>
+    <w:lvl w:ilvl="8" w:tplc="04160005" w:tentative="1">
+      <w:start w:val="1"/>
+      <w:numFmt w:val="bullet"/>
+      <w:lvlText w:val=""/>
+      <w:lvlJc w:val="left"/>
+      <w:pPr>
+        <w:ind w:left="7189" w:hanging="360"/>
+      </w:pPr>
+      <w:rPr>
+        <w:rFonts w:ascii="Wingdings" w:hAnsi="Wingdings" w:hint="default"/>
+      </w:rPr>
+    </w:lvl>
+  </w:abstractNum>
+  <w:abstractNum w:abstractNumId="21" w15:restartNumberingAfterBreak="0">
+    <w:nsid w:val="59EE50AF"/>
+    <w:multiLevelType w:val="hybridMultilevel"/>
+    <w:tmpl w:val="16F8989C"/>
+    <w:lvl w:ilvl="0" w:tplc="04160001">
+      <w:start w:val="1"/>
+      <w:numFmt w:val="bullet"/>
+      <w:lvlText w:val=""/>
+      <w:lvlJc w:val="left"/>
+      <w:pPr>
+        <w:ind w:left="1429" w:hanging="360"/>
+      </w:pPr>
+      <w:rPr>
+        <w:rFonts w:ascii="Symbol" w:hAnsi="Symbol" w:hint="default"/>
+      </w:rPr>
+    </w:lvl>
+    <w:lvl w:ilvl="1" w:tplc="04160003" w:tentative="1">
+      <w:start w:val="1"/>
+      <w:numFmt w:val="bullet"/>
+      <w:lvlText w:val="o"/>
+      <w:lvlJc w:val="left"/>
+      <w:pPr>
+        <w:ind w:left="2149" w:hanging="360"/>
+      </w:pPr>
+      <w:rPr>
+        <w:rFonts w:ascii="Courier New" w:hAnsi="Courier New" w:cs="Courier New" w:hint="default"/>
+      </w:rPr>
+    </w:lvl>
+    <w:lvl w:ilvl="2" w:tplc="04160005" w:tentative="1">
+      <w:start w:val="1"/>
+      <w:numFmt w:val="bullet"/>
+      <w:lvlText w:val=""/>
+      <w:lvlJc w:val="left"/>
+      <w:pPr>
+        <w:ind w:left="2869" w:hanging="360"/>
+      </w:pPr>
+      <w:rPr>
+        <w:rFonts w:ascii="Wingdings" w:hAnsi="Wingdings" w:hint="default"/>
+      </w:rPr>
+    </w:lvl>
+    <w:lvl w:ilvl="3" w:tplc="04160001" w:tentative="1">
+      <w:start w:val="1"/>
+      <w:numFmt w:val="bullet"/>
+      <w:lvlText w:val=""/>
+      <w:lvlJc w:val="left"/>
+      <w:pPr>
+        <w:ind w:left="3589" w:hanging="360"/>
+      </w:pPr>
+      <w:rPr>
+        <w:rFonts w:ascii="Symbol" w:hAnsi="Symbol" w:hint="default"/>
+      </w:rPr>
+    </w:lvl>
+    <w:lvl w:ilvl="4" w:tplc="04160003" w:tentative="1">
+      <w:start w:val="1"/>
+      <w:numFmt w:val="bullet"/>
+      <w:lvlText w:val="o"/>
+      <w:lvlJc w:val="left"/>
+      <w:pPr>
+        <w:ind w:left="4309" w:hanging="360"/>
+      </w:pPr>
+      <w:rPr>
+        <w:rFonts w:ascii="Courier New" w:hAnsi="Courier New" w:cs="Courier New" w:hint="default"/>
+      </w:rPr>
+    </w:lvl>
+    <w:lvl w:ilvl="5" w:tplc="04160005" w:tentative="1">
+      <w:start w:val="1"/>
+      <w:numFmt w:val="bullet"/>
+      <w:lvlText w:val=""/>
+      <w:lvlJc w:val="left"/>
+      <w:pPr>
+        <w:ind w:left="5029" w:hanging="360"/>
+      </w:pPr>
+      <w:rPr>
+        <w:rFonts w:ascii="Wingdings" w:hAnsi="Wingdings" w:hint="default"/>
+      </w:rPr>
+    </w:lvl>
+    <w:lvl w:ilvl="6" w:tplc="04160001" w:tentative="1">
+      <w:start w:val="1"/>
+      <w:numFmt w:val="bullet"/>
+      <w:lvlText w:val=""/>
+      <w:lvlJc w:val="left"/>
+      <w:pPr>
+        <w:ind w:left="5749" w:hanging="360"/>
+      </w:pPr>
+      <w:rPr>
+        <w:rFonts w:ascii="Symbol" w:hAnsi="Symbol" w:hint="default"/>
+      </w:rPr>
+    </w:lvl>
+    <w:lvl w:ilvl="7" w:tplc="04160003" w:tentative="1">
+      <w:start w:val="1"/>
+      <w:numFmt w:val="bullet"/>
+      <w:lvlText w:val="o"/>
+      <w:lvlJc w:val="left"/>
+      <w:pPr>
+        <w:ind w:left="6469" w:hanging="360"/>
+      </w:pPr>
+      <w:rPr>
+        <w:rFonts w:ascii="Courier New" w:hAnsi="Courier New" w:cs="Courier New" w:hint="default"/>
+      </w:rPr>
+    </w:lvl>
+    <w:lvl w:ilvl="8" w:tplc="04160005" w:tentative="1">
+      <w:start w:val="1"/>
+      <w:numFmt w:val="bullet"/>
+      <w:lvlText w:val=""/>
+      <w:lvlJc w:val="left"/>
+      <w:pPr>
+        <w:ind w:left="7189" w:hanging="360"/>
+      </w:pPr>
+      <w:rPr>
+        <w:rFonts w:ascii="Wingdings" w:hAnsi="Wingdings" w:hint="default"/>
+      </w:rPr>
+    </w:lvl>
+  </w:abstractNum>
+  <w:abstractNum w:abstractNumId="22" w15:restartNumberingAfterBreak="0">
+    <w:nsid w:val="5D4576AF"/>
+    <w:multiLevelType w:val="hybridMultilevel"/>
+    <w:tmpl w:val="E38AAD44"/>
+    <w:lvl w:ilvl="0" w:tplc="04160001">
+      <w:start w:val="1"/>
+      <w:numFmt w:val="bullet"/>
+      <w:lvlText w:val=""/>
+      <w:lvlJc w:val="left"/>
+      <w:pPr>
+        <w:ind w:left="1429" w:hanging="360"/>
+      </w:pPr>
+      <w:rPr>
+        <w:rFonts w:ascii="Symbol" w:hAnsi="Symbol" w:hint="default"/>
+      </w:rPr>
+    </w:lvl>
+    <w:lvl w:ilvl="1" w:tplc="04160003" w:tentative="1">
+      <w:start w:val="1"/>
+      <w:numFmt w:val="bullet"/>
+      <w:lvlText w:val="o"/>
+      <w:lvlJc w:val="left"/>
+      <w:pPr>
+        <w:ind w:left="2149" w:hanging="360"/>
+      </w:pPr>
+      <w:rPr>
+        <w:rFonts w:ascii="Courier New" w:hAnsi="Courier New" w:cs="Courier New" w:hint="default"/>
+      </w:rPr>
+    </w:lvl>
+    <w:lvl w:ilvl="2" w:tplc="04160005" w:tentative="1">
+      <w:start w:val="1"/>
+      <w:numFmt w:val="bullet"/>
+      <w:lvlText w:val=""/>
+      <w:lvlJc w:val="left"/>
+      <w:pPr>
+        <w:ind w:left="2869" w:hanging="360"/>
+      </w:pPr>
+      <w:rPr>
+        <w:rFonts w:ascii="Wingdings" w:hAnsi="Wingdings" w:hint="default"/>
+      </w:rPr>
+    </w:lvl>
+    <w:lvl w:ilvl="3" w:tplc="04160001" w:tentative="1">
+      <w:start w:val="1"/>
+      <w:numFmt w:val="bullet"/>
+      <w:lvlText w:val=""/>
+      <w:lvlJc w:val="left"/>
+      <w:pPr>
+        <w:ind w:left="3589" w:hanging="360"/>
+      </w:pPr>
+      <w:rPr>
+        <w:rFonts w:ascii="Symbol" w:hAnsi="Symbol" w:hint="default"/>
+      </w:rPr>
+    </w:lvl>
+    <w:lvl w:ilvl="4" w:tplc="04160003" w:tentative="1">
+      <w:start w:val="1"/>
+      <w:numFmt w:val="bullet"/>
+      <w:lvlText w:val="o"/>
+      <w:lvlJc w:val="left"/>
+      <w:pPr>
+        <w:ind w:left="4309" w:hanging="360"/>
+      </w:pPr>
+      <w:rPr>
+        <w:rFonts w:ascii="Courier New" w:hAnsi="Courier New" w:cs="Courier New" w:hint="default"/>
+      </w:rPr>
+    </w:lvl>
+    <w:lvl w:ilvl="5" w:tplc="04160005" w:tentative="1">
+      <w:start w:val="1"/>
+      <w:numFmt w:val="bullet"/>
+      <w:lvlText w:val=""/>
+      <w:lvlJc w:val="left"/>
+      <w:pPr>
+        <w:ind w:left="5029" w:hanging="360"/>
+      </w:pPr>
+      <w:rPr>
+        <w:rFonts w:ascii="Wingdings" w:hAnsi="Wingdings" w:hint="default"/>
+      </w:rPr>
+    </w:lvl>
+    <w:lvl w:ilvl="6" w:tplc="04160001" w:tentative="1">
+      <w:start w:val="1"/>
+      <w:numFmt w:val="bullet"/>
+      <w:lvlText w:val=""/>
+      <w:lvlJc w:val="left"/>
+      <w:pPr>
+        <w:ind w:left="5749" w:hanging="360"/>
+      </w:pPr>
+      <w:rPr>
+        <w:rFonts w:ascii="Symbol" w:hAnsi="Symbol" w:hint="default"/>
+      </w:rPr>
+    </w:lvl>
+    <w:lvl w:ilvl="7" w:tplc="04160003" w:tentative="1">
+      <w:start w:val="1"/>
+      <w:numFmt w:val="bullet"/>
+      <w:lvlText w:val="o"/>
+      <w:lvlJc w:val="left"/>
+      <w:pPr>
+        <w:ind w:left="6469" w:hanging="360"/>
+      </w:pPr>
+      <w:rPr>
+        <w:rFonts w:ascii="Courier New" w:hAnsi="Courier New" w:cs="Courier New" w:hint="default"/>
+      </w:rPr>
+    </w:lvl>
+    <w:lvl w:ilvl="8" w:tplc="04160005" w:tentative="1">
+      <w:start w:val="1"/>
+      <w:numFmt w:val="bullet"/>
+      <w:lvlText w:val=""/>
+      <w:lvlJc w:val="left"/>
+      <w:pPr>
+        <w:ind w:left="7189" w:hanging="360"/>
+      </w:pPr>
+      <w:rPr>
+        <w:rFonts w:ascii="Wingdings" w:hAnsi="Wingdings" w:hint="default"/>
+      </w:rPr>
+    </w:lvl>
+  </w:abstractNum>
+  <w:abstractNum w:abstractNumId="23" w15:restartNumberingAfterBreak="0">
     <w:nsid w:val="616A7B44"/>
     <w:multiLevelType w:val="hybridMultilevel"/>
     <w:tmpl w:val="6F66F928"/>
@@ -4311,7 +5605,7 @@
       </w:rPr>
     </w:lvl>
   </w:abstractNum>
-  <w:abstractNum w:abstractNumId="14" w15:restartNumberingAfterBreak="0">
+  <w:abstractNum w:abstractNumId="24" w15:restartNumberingAfterBreak="0">
     <w:nsid w:val="61960683"/>
     <w:multiLevelType w:val="hybridMultilevel"/>
     <w:tmpl w:val="DDBADDB8"/>
@@ -4424,7 +5718,7 @@
       </w:rPr>
     </w:lvl>
   </w:abstractNum>
-  <w:abstractNum w:abstractNumId="15" w15:restartNumberingAfterBreak="0">
+  <w:abstractNum w:abstractNumId="25" w15:restartNumberingAfterBreak="0">
     <w:nsid w:val="65733758"/>
     <w:multiLevelType w:val="hybridMultilevel"/>
     <w:tmpl w:val="29AAC492"/>
@@ -4537,7 +5831,233 @@
       </w:rPr>
     </w:lvl>
   </w:abstractNum>
-  <w:abstractNum w:abstractNumId="16" w15:restartNumberingAfterBreak="0">
+  <w:abstractNum w:abstractNumId="26" w15:restartNumberingAfterBreak="0">
+    <w:nsid w:val="67A32D8E"/>
+    <w:multiLevelType w:val="hybridMultilevel"/>
+    <w:tmpl w:val="972A89E0"/>
+    <w:lvl w:ilvl="0" w:tplc="04160001">
+      <w:start w:val="1"/>
+      <w:numFmt w:val="bullet"/>
+      <w:lvlText w:val=""/>
+      <w:lvlJc w:val="left"/>
+      <w:pPr>
+        <w:ind w:left="1429" w:hanging="360"/>
+      </w:pPr>
+      <w:rPr>
+        <w:rFonts w:ascii="Symbol" w:hAnsi="Symbol" w:hint="default"/>
+      </w:rPr>
+    </w:lvl>
+    <w:lvl w:ilvl="1" w:tplc="04160003" w:tentative="1">
+      <w:start w:val="1"/>
+      <w:numFmt w:val="bullet"/>
+      <w:lvlText w:val="o"/>
+      <w:lvlJc w:val="left"/>
+      <w:pPr>
+        <w:ind w:left="2149" w:hanging="360"/>
+      </w:pPr>
+      <w:rPr>
+        <w:rFonts w:ascii="Courier New" w:hAnsi="Courier New" w:cs="Courier New" w:hint="default"/>
+      </w:rPr>
+    </w:lvl>
+    <w:lvl w:ilvl="2" w:tplc="04160005" w:tentative="1">
+      <w:start w:val="1"/>
+      <w:numFmt w:val="bullet"/>
+      <w:lvlText w:val=""/>
+      <w:lvlJc w:val="left"/>
+      <w:pPr>
+        <w:ind w:left="2869" w:hanging="360"/>
+      </w:pPr>
+      <w:rPr>
+        <w:rFonts w:ascii="Wingdings" w:hAnsi="Wingdings" w:hint="default"/>
+      </w:rPr>
+    </w:lvl>
+    <w:lvl w:ilvl="3" w:tplc="04160001" w:tentative="1">
+      <w:start w:val="1"/>
+      <w:numFmt w:val="bullet"/>
+      <w:lvlText w:val=""/>
+      <w:lvlJc w:val="left"/>
+      <w:pPr>
+        <w:ind w:left="3589" w:hanging="360"/>
+      </w:pPr>
+      <w:rPr>
+        <w:rFonts w:ascii="Symbol" w:hAnsi="Symbol" w:hint="default"/>
+      </w:rPr>
+    </w:lvl>
+    <w:lvl w:ilvl="4" w:tplc="04160003" w:tentative="1">
+      <w:start w:val="1"/>
+      <w:numFmt w:val="bullet"/>
+      <w:lvlText w:val="o"/>
+      <w:lvlJc w:val="left"/>
+      <w:pPr>
+        <w:ind w:left="4309" w:hanging="360"/>
+      </w:pPr>
+      <w:rPr>
+        <w:rFonts w:ascii="Courier New" w:hAnsi="Courier New" w:cs="Courier New" w:hint="default"/>
+      </w:rPr>
+    </w:lvl>
+    <w:lvl w:ilvl="5" w:tplc="04160005" w:tentative="1">
+      <w:start w:val="1"/>
+      <w:numFmt w:val="bullet"/>
+      <w:lvlText w:val=""/>
+      <w:lvlJc w:val="left"/>
+      <w:pPr>
+        <w:ind w:left="5029" w:hanging="360"/>
+      </w:pPr>
+      <w:rPr>
+        <w:rFonts w:ascii="Wingdings" w:hAnsi="Wingdings" w:hint="default"/>
+      </w:rPr>
+    </w:lvl>
+    <w:lvl w:ilvl="6" w:tplc="04160001" w:tentative="1">
+      <w:start w:val="1"/>
+      <w:numFmt w:val="bullet"/>
+      <w:lvlText w:val=""/>
+      <w:lvlJc w:val="left"/>
+      <w:pPr>
+        <w:ind w:left="5749" w:hanging="360"/>
+      </w:pPr>
+      <w:rPr>
+        <w:rFonts w:ascii="Symbol" w:hAnsi="Symbol" w:hint="default"/>
+      </w:rPr>
+    </w:lvl>
+    <w:lvl w:ilvl="7" w:tplc="04160003" w:tentative="1">
+      <w:start w:val="1"/>
+      <w:numFmt w:val="bullet"/>
+      <w:lvlText w:val="o"/>
+      <w:lvlJc w:val="left"/>
+      <w:pPr>
+        <w:ind w:left="6469" w:hanging="360"/>
+      </w:pPr>
+      <w:rPr>
+        <w:rFonts w:ascii="Courier New" w:hAnsi="Courier New" w:cs="Courier New" w:hint="default"/>
+      </w:rPr>
+    </w:lvl>
+    <w:lvl w:ilvl="8" w:tplc="04160005" w:tentative="1">
+      <w:start w:val="1"/>
+      <w:numFmt w:val="bullet"/>
+      <w:lvlText w:val=""/>
+      <w:lvlJc w:val="left"/>
+      <w:pPr>
+        <w:ind w:left="7189" w:hanging="360"/>
+      </w:pPr>
+      <w:rPr>
+        <w:rFonts w:ascii="Wingdings" w:hAnsi="Wingdings" w:hint="default"/>
+      </w:rPr>
+    </w:lvl>
+  </w:abstractNum>
+  <w:abstractNum w:abstractNumId="27" w15:restartNumberingAfterBreak="0">
+    <w:nsid w:val="6FA01987"/>
+    <w:multiLevelType w:val="hybridMultilevel"/>
+    <w:tmpl w:val="2DFC98B4"/>
+    <w:lvl w:ilvl="0" w:tplc="04160001">
+      <w:start w:val="1"/>
+      <w:numFmt w:val="bullet"/>
+      <w:lvlText w:val=""/>
+      <w:lvlJc w:val="left"/>
+      <w:pPr>
+        <w:ind w:left="1429" w:hanging="360"/>
+      </w:pPr>
+      <w:rPr>
+        <w:rFonts w:ascii="Symbol" w:hAnsi="Symbol" w:hint="default"/>
+      </w:rPr>
+    </w:lvl>
+    <w:lvl w:ilvl="1" w:tplc="04160003" w:tentative="1">
+      <w:start w:val="1"/>
+      <w:numFmt w:val="bullet"/>
+      <w:lvlText w:val="o"/>
+      <w:lvlJc w:val="left"/>
+      <w:pPr>
+        <w:ind w:left="2149" w:hanging="360"/>
+      </w:pPr>
+      <w:rPr>
+        <w:rFonts w:ascii="Courier New" w:hAnsi="Courier New" w:cs="Courier New" w:hint="default"/>
+      </w:rPr>
+    </w:lvl>
+    <w:lvl w:ilvl="2" w:tplc="04160005" w:tentative="1">
+      <w:start w:val="1"/>
+      <w:numFmt w:val="bullet"/>
+      <w:lvlText w:val=""/>
+      <w:lvlJc w:val="left"/>
+      <w:pPr>
+        <w:ind w:left="2869" w:hanging="360"/>
+      </w:pPr>
+      <w:rPr>
+        <w:rFonts w:ascii="Wingdings" w:hAnsi="Wingdings" w:hint="default"/>
+      </w:rPr>
+    </w:lvl>
+    <w:lvl w:ilvl="3" w:tplc="04160001" w:tentative="1">
+      <w:start w:val="1"/>
+      <w:numFmt w:val="bullet"/>
+      <w:lvlText w:val=""/>
+      <w:lvlJc w:val="left"/>
+      <w:pPr>
+        <w:ind w:left="3589" w:hanging="360"/>
+      </w:pPr>
+      <w:rPr>
+        <w:rFonts w:ascii="Symbol" w:hAnsi="Symbol" w:hint="default"/>
+      </w:rPr>
+    </w:lvl>
+    <w:lvl w:ilvl="4" w:tplc="04160003" w:tentative="1">
+      <w:start w:val="1"/>
+      <w:numFmt w:val="bullet"/>
+      <w:lvlText w:val="o"/>
+      <w:lvlJc w:val="left"/>
+      <w:pPr>
+        <w:ind w:left="4309" w:hanging="360"/>
+      </w:pPr>
+      <w:rPr>
+        <w:rFonts w:ascii="Courier New" w:hAnsi="Courier New" w:cs="Courier New" w:hint="default"/>
+      </w:rPr>
+    </w:lvl>
+    <w:lvl w:ilvl="5" w:tplc="04160005" w:tentative="1">
+      <w:start w:val="1"/>
+      <w:numFmt w:val="bullet"/>
+      <w:lvlText w:val=""/>
+      <w:lvlJc w:val="left"/>
+      <w:pPr>
+        <w:ind w:left="5029" w:hanging="360"/>
+      </w:pPr>
+      <w:rPr>
+        <w:rFonts w:ascii="Wingdings" w:hAnsi="Wingdings" w:hint="default"/>
+      </w:rPr>
+    </w:lvl>
+    <w:lvl w:ilvl="6" w:tplc="04160001" w:tentative="1">
+      <w:start w:val="1"/>
+      <w:numFmt w:val="bullet"/>
+      <w:lvlText w:val=""/>
+      <w:lvlJc w:val="left"/>
+      <w:pPr>
+        <w:ind w:left="5749" w:hanging="360"/>
+      </w:pPr>
+      <w:rPr>
+        <w:rFonts w:ascii="Symbol" w:hAnsi="Symbol" w:hint="default"/>
+      </w:rPr>
+    </w:lvl>
+    <w:lvl w:ilvl="7" w:tplc="04160003" w:tentative="1">
+      <w:start w:val="1"/>
+      <w:numFmt w:val="bullet"/>
+      <w:lvlText w:val="o"/>
+      <w:lvlJc w:val="left"/>
+      <w:pPr>
+        <w:ind w:left="6469" w:hanging="360"/>
+      </w:pPr>
+      <w:rPr>
+        <w:rFonts w:ascii="Courier New" w:hAnsi="Courier New" w:cs="Courier New" w:hint="default"/>
+      </w:rPr>
+    </w:lvl>
+    <w:lvl w:ilvl="8" w:tplc="04160005" w:tentative="1">
+      <w:start w:val="1"/>
+      <w:numFmt w:val="bullet"/>
+      <w:lvlText w:val=""/>
+      <w:lvlJc w:val="left"/>
+      <w:pPr>
+        <w:ind w:left="7189" w:hanging="360"/>
+      </w:pPr>
+      <w:rPr>
+        <w:rFonts w:ascii="Wingdings" w:hAnsi="Wingdings" w:hint="default"/>
+      </w:rPr>
+    </w:lvl>
+  </w:abstractNum>
+  <w:abstractNum w:abstractNumId="28" w15:restartNumberingAfterBreak="0">
     <w:nsid w:val="72410335"/>
     <w:multiLevelType w:val="hybridMultilevel"/>
     <w:tmpl w:val="AD4CE28E"/>
@@ -4650,7 +6170,7 @@
       </w:rPr>
     </w:lvl>
   </w:abstractNum>
-  <w:abstractNum w:abstractNumId="17" w15:restartNumberingAfterBreak="0">
+  <w:abstractNum w:abstractNumId="29" w15:restartNumberingAfterBreak="0">
     <w:nsid w:val="75F46318"/>
     <w:multiLevelType w:val="hybridMultilevel"/>
     <w:tmpl w:val="D37CBC70"/>
@@ -4763,7 +6283,120 @@
       </w:rPr>
     </w:lvl>
   </w:abstractNum>
-  <w:abstractNum w:abstractNumId="18" w15:restartNumberingAfterBreak="0">
+  <w:abstractNum w:abstractNumId="30" w15:restartNumberingAfterBreak="0">
+    <w:nsid w:val="77E021FA"/>
+    <w:multiLevelType w:val="hybridMultilevel"/>
+    <w:tmpl w:val="36B66E50"/>
+    <w:lvl w:ilvl="0" w:tplc="04160001">
+      <w:start w:val="1"/>
+      <w:numFmt w:val="bullet"/>
+      <w:lvlText w:val=""/>
+      <w:lvlJc w:val="left"/>
+      <w:pPr>
+        <w:ind w:left="1429" w:hanging="360"/>
+      </w:pPr>
+      <w:rPr>
+        <w:rFonts w:ascii="Symbol" w:hAnsi="Symbol" w:hint="default"/>
+      </w:rPr>
+    </w:lvl>
+    <w:lvl w:ilvl="1" w:tplc="04160003" w:tentative="1">
+      <w:start w:val="1"/>
+      <w:numFmt w:val="bullet"/>
+      <w:lvlText w:val="o"/>
+      <w:lvlJc w:val="left"/>
+      <w:pPr>
+        <w:ind w:left="2149" w:hanging="360"/>
+      </w:pPr>
+      <w:rPr>
+        <w:rFonts w:ascii="Courier New" w:hAnsi="Courier New" w:cs="Courier New" w:hint="default"/>
+      </w:rPr>
+    </w:lvl>
+    <w:lvl w:ilvl="2" w:tplc="04160005" w:tentative="1">
+      <w:start w:val="1"/>
+      <w:numFmt w:val="bullet"/>
+      <w:lvlText w:val=""/>
+      <w:lvlJc w:val="left"/>
+      <w:pPr>
+        <w:ind w:left="2869" w:hanging="360"/>
+      </w:pPr>
+      <w:rPr>
+        <w:rFonts w:ascii="Wingdings" w:hAnsi="Wingdings" w:hint="default"/>
+      </w:rPr>
+    </w:lvl>
+    <w:lvl w:ilvl="3" w:tplc="04160001" w:tentative="1">
+      <w:start w:val="1"/>
+      <w:numFmt w:val="bullet"/>
+      <w:lvlText w:val=""/>
+      <w:lvlJc w:val="left"/>
+      <w:pPr>
+        <w:ind w:left="3589" w:hanging="360"/>
+      </w:pPr>
+      <w:rPr>
+        <w:rFonts w:ascii="Symbol" w:hAnsi="Symbol" w:hint="default"/>
+      </w:rPr>
+    </w:lvl>
+    <w:lvl w:ilvl="4" w:tplc="04160003" w:tentative="1">
+      <w:start w:val="1"/>
+      <w:numFmt w:val="bullet"/>
+      <w:lvlText w:val="o"/>
+      <w:lvlJc w:val="left"/>
+      <w:pPr>
+        <w:ind w:left="4309" w:hanging="360"/>
+      </w:pPr>
+      <w:rPr>
+        <w:rFonts w:ascii="Courier New" w:hAnsi="Courier New" w:cs="Courier New" w:hint="default"/>
+      </w:rPr>
+    </w:lvl>
+    <w:lvl w:ilvl="5" w:tplc="04160005" w:tentative="1">
+      <w:start w:val="1"/>
+      <w:numFmt w:val="bullet"/>
+      <w:lvlText w:val=""/>
+      <w:lvlJc w:val="left"/>
+      <w:pPr>
+        <w:ind w:left="5029" w:hanging="360"/>
+      </w:pPr>
+      <w:rPr>
+        <w:rFonts w:ascii="Wingdings" w:hAnsi="Wingdings" w:hint="default"/>
+      </w:rPr>
+    </w:lvl>
+    <w:lvl w:ilvl="6" w:tplc="04160001" w:tentative="1">
+      <w:start w:val="1"/>
+      <w:numFmt w:val="bullet"/>
+      <w:lvlText w:val=""/>
+      <w:lvlJc w:val="left"/>
+      <w:pPr>
+        <w:ind w:left="5749" w:hanging="360"/>
+      </w:pPr>
+      <w:rPr>
+        <w:rFonts w:ascii="Symbol" w:hAnsi="Symbol" w:hint="default"/>
+      </w:rPr>
+    </w:lvl>
+    <w:lvl w:ilvl="7" w:tplc="04160003" w:tentative="1">
+      <w:start w:val="1"/>
+      <w:numFmt w:val="bullet"/>
+      <w:lvlText w:val="o"/>
+      <w:lvlJc w:val="left"/>
+      <w:pPr>
+        <w:ind w:left="6469" w:hanging="360"/>
+      </w:pPr>
+      <w:rPr>
+        <w:rFonts w:ascii="Courier New" w:hAnsi="Courier New" w:cs="Courier New" w:hint="default"/>
+      </w:rPr>
+    </w:lvl>
+    <w:lvl w:ilvl="8" w:tplc="04160005" w:tentative="1">
+      <w:start w:val="1"/>
+      <w:numFmt w:val="bullet"/>
+      <w:lvlText w:val=""/>
+      <w:lvlJc w:val="left"/>
+      <w:pPr>
+        <w:ind w:left="7189" w:hanging="360"/>
+      </w:pPr>
+      <w:rPr>
+        <w:rFonts w:ascii="Wingdings" w:hAnsi="Wingdings" w:hint="default"/>
+      </w:rPr>
+    </w:lvl>
+  </w:abstractNum>
+  <w:abstractNum w:abstractNumId="31" w15:restartNumberingAfterBreak="0">
     <w:nsid w:val="7B0831E9"/>
     <w:multiLevelType w:val="hybridMultilevel"/>
     <w:tmpl w:val="F91C3486"/>
@@ -4876,7 +6509,7 @@
       </w:rPr>
     </w:lvl>
   </w:abstractNum>
-  <w:abstractNum w:abstractNumId="19" w15:restartNumberingAfterBreak="0">
+  <w:abstractNum w:abstractNumId="32" w15:restartNumberingAfterBreak="0">
     <w:nsid w:val="7E42782A"/>
     <w:multiLevelType w:val="hybridMultilevel"/>
     <w:tmpl w:val="6802AFEE"/>
@@ -4990,64 +6623,103 @@
     </w:lvl>
   </w:abstractNum>
   <w:num w:numId="1" w16cid:durableId="119811387">
+    <w:abstractNumId w:val="23"/>
+  </w:num>
+  <w:num w:numId="2" w16cid:durableId="1158040652">
+    <w:abstractNumId w:val="19"/>
+  </w:num>
+  <w:num w:numId="3" w16cid:durableId="1930046028">
+    <w:abstractNumId w:val="24"/>
+  </w:num>
+  <w:num w:numId="4" w16cid:durableId="2128692738">
+    <w:abstractNumId w:val="29"/>
+  </w:num>
+  <w:num w:numId="5" w16cid:durableId="313141480">
+    <w:abstractNumId w:val="3"/>
+  </w:num>
+  <w:num w:numId="6" w16cid:durableId="1355693244">
     <w:abstractNumId w:val="13"/>
   </w:num>
-  <w:num w:numId="2" w16cid:durableId="1158040652">
+  <w:num w:numId="7" w16cid:durableId="1968123968">
+    <w:abstractNumId w:val="15"/>
+  </w:num>
+  <w:num w:numId="8" w16cid:durableId="332026029">
+    <w:abstractNumId w:val="18"/>
+  </w:num>
+  <w:num w:numId="9" w16cid:durableId="939987112">
+    <w:abstractNumId w:val="17"/>
+  </w:num>
+  <w:num w:numId="10" w16cid:durableId="1087966716">
+    <w:abstractNumId w:val="10"/>
+  </w:num>
+  <w:num w:numId="11" w16cid:durableId="1098870878">
+    <w:abstractNumId w:val="4"/>
+  </w:num>
+  <w:num w:numId="12" w16cid:durableId="702051456">
+    <w:abstractNumId w:val="9"/>
+  </w:num>
+  <w:num w:numId="13" w16cid:durableId="358048166">
+    <w:abstractNumId w:val="31"/>
+  </w:num>
+  <w:num w:numId="14" w16cid:durableId="1640647180">
+    <w:abstractNumId w:val="28"/>
+  </w:num>
+  <w:num w:numId="15" w16cid:durableId="1364135626">
+    <w:abstractNumId w:val="7"/>
+  </w:num>
+  <w:num w:numId="16" w16cid:durableId="171920386">
+    <w:abstractNumId w:val="11"/>
+  </w:num>
+  <w:num w:numId="17" w16cid:durableId="1875189107">
+    <w:abstractNumId w:val="2"/>
+  </w:num>
+  <w:num w:numId="18" w16cid:durableId="1938974416">
+    <w:abstractNumId w:val="25"/>
+  </w:num>
+  <w:num w:numId="19" w16cid:durableId="1021667294">
+    <w:abstractNumId w:val="32"/>
+  </w:num>
+  <w:num w:numId="20" w16cid:durableId="1557930106">
+    <w:abstractNumId w:val="8"/>
+  </w:num>
+  <w:num w:numId="21" w16cid:durableId="1992058003">
     <w:abstractNumId w:val="12"/>
   </w:num>
-  <w:num w:numId="3" w16cid:durableId="1930046028">
+  <w:num w:numId="22" w16cid:durableId="2022077690">
+    <w:abstractNumId w:val="21"/>
+  </w:num>
+  <w:num w:numId="23" w16cid:durableId="1407418013">
+    <w:abstractNumId w:val="6"/>
+  </w:num>
+  <w:num w:numId="24" w16cid:durableId="606497728">
+    <w:abstractNumId w:val="26"/>
+  </w:num>
+  <w:num w:numId="25" w16cid:durableId="291863223">
+    <w:abstractNumId w:val="1"/>
+  </w:num>
+  <w:num w:numId="26" w16cid:durableId="428427273">
+    <w:abstractNumId w:val="20"/>
+  </w:num>
+  <w:num w:numId="27" w16cid:durableId="166598462">
+    <w:abstractNumId w:val="22"/>
+  </w:num>
+  <w:num w:numId="28" w16cid:durableId="1843465854">
+    <w:abstractNumId w:val="16"/>
+  </w:num>
+  <w:num w:numId="29" w16cid:durableId="271784495">
     <w:abstractNumId w:val="14"/>
   </w:num>
-  <w:num w:numId="4" w16cid:durableId="2128692738">
-    <w:abstractNumId w:val="17"/>
+  <w:num w:numId="30" w16cid:durableId="189343455">
+    <w:abstractNumId w:val="27"/>
   </w:num>
-  <w:num w:numId="5" w16cid:durableId="313141480">
-    <w:abstractNumId w:val="1"/>
+  <w:num w:numId="31" w16cid:durableId="1971592286">
+    <w:abstractNumId w:val="30"/>
   </w:num>
-  <w:num w:numId="6" w16cid:durableId="1355693244">
-    <w:abstractNumId w:val="8"/>
-  </w:num>
-  <w:num w:numId="7" w16cid:durableId="1968123968">
-    <w:abstractNumId w:val="9"/>
-  </w:num>
-  <w:num w:numId="8" w16cid:durableId="332026029">
-    <w:abstractNumId w:val="11"/>
-  </w:num>
-  <w:num w:numId="9" w16cid:durableId="939987112">
-    <w:abstractNumId w:val="10"/>
-  </w:num>
-  <w:num w:numId="10" w16cid:durableId="1087966716">
-    <w:abstractNumId w:val="6"/>
-  </w:num>
-  <w:num w:numId="11" w16cid:durableId="1098870878">
-    <w:abstractNumId w:val="2"/>
-  </w:num>
-  <w:num w:numId="12" w16cid:durableId="702051456">
+  <w:num w:numId="32" w16cid:durableId="128864778">
     <w:abstractNumId w:val="5"/>
   </w:num>
-  <w:num w:numId="13" w16cid:durableId="358048166">
-    <w:abstractNumId w:val="18"/>
-  </w:num>
-  <w:num w:numId="14" w16cid:durableId="1640647180">
-    <w:abstractNumId w:val="16"/>
-  </w:num>
-  <w:num w:numId="15" w16cid:durableId="1364135626">
-    <w:abstractNumId w:val="3"/>
-  </w:num>
-  <w:num w:numId="16" w16cid:durableId="171920386">
-    <w:abstractNumId w:val="7"/>
-  </w:num>
-  <w:num w:numId="17" w16cid:durableId="1875189107">
+  <w:num w:numId="33" w16cid:durableId="1748376824">
     <w:abstractNumId w:val="0"/>
-  </w:num>
-  <w:num w:numId="18" w16cid:durableId="1938974416">
-    <w:abstractNumId w:val="15"/>
-  </w:num>
-  <w:num w:numId="19" w16cid:durableId="1021667294">
-    <w:abstractNumId w:val="19"/>
-  </w:num>
-  <w:num w:numId="20" w16cid:durableId="1557930106">
-    <w:abstractNumId w:val="4"/>
   </w:num>
 </w:numbering>
 </file>

</xml_diff>